<commit_message>
Session 6 notes hibernate with xml and annotation
</commit_message>
<xml_diff>
--- a/phase-2/session-6/highbernate.docx
+++ b/phase-2/session-6/highbernate.docx
@@ -112,23 +112,7 @@
           <w:b/>
           <w:highlight w:val="yellow"/>
         </w:rPr>
-        <w:t xml:space="preserve"> connector jar </w:t>
-      </w:r>
-      <w:proofErr w:type="gramStart"/>
-      <w:r>
-        <w:rPr>
-          <w:b/>
-          <w:highlight w:val="yellow"/>
-        </w:rPr>
-        <w:t>file  link</w:t>
-      </w:r>
-      <w:proofErr w:type="gramEnd"/>
-      <w:r>
-        <w:rPr>
-          <w:b/>
-          <w:highlight w:val="yellow"/>
-        </w:rPr>
-        <w:t xml:space="preserve">: </w:t>
+        <w:t xml:space="preserve"> connector jar file  link: </w:t>
       </w:r>
       <w:hyperlink r:id="rId5" w:history="1">
         <w:r>
@@ -182,7 +166,6 @@
         </w:rPr>
       </w:pPr>
       <w:proofErr w:type="spellStart"/>
-      <w:proofErr w:type="gramStart"/>
       <w:r>
         <w:rPr>
           <w:b/>
@@ -198,7 +181,6 @@
         </w:rPr>
         <w:t>/main/resources</w:t>
       </w:r>
-      <w:proofErr w:type="gramEnd"/>
     </w:p>
     <w:p>
       <w:pPr>
@@ -208,13 +190,8 @@
       </w:pPr>
     </w:p>
     <w:p>
-      <w:proofErr w:type="gramStart"/>
-      <w:r>
-        <w:t>now</w:t>
-      </w:r>
-      <w:proofErr w:type="gramEnd"/>
-      <w:r>
-        <w:t xml:space="preserve"> right click on resources  and prepare one </w:t>
+      <w:r>
+        <w:t xml:space="preserve">now right click on resources  and prepare one </w:t>
       </w:r>
       <w:r>
         <w:t xml:space="preserve">xml </w:t>
@@ -224,13 +201,8 @@
       </w:r>
     </w:p>
     <w:p>
-      <w:proofErr w:type="gramStart"/>
-      <w:r>
-        <w:t>names</w:t>
-      </w:r>
-      <w:proofErr w:type="gramEnd"/>
-      <w:r>
-        <w:t xml:space="preserve"> as below</w:t>
+      <w:r>
+        <w:t>names as below</w:t>
       </w:r>
     </w:p>
     <w:p>
@@ -254,34 +226,25 @@
           <w:b/>
         </w:rPr>
       </w:pPr>
-      <w:proofErr w:type="gramStart"/>
       <w:r>
         <w:rPr>
           <w:b/>
         </w:rPr>
-        <w:t>now</w:t>
-      </w:r>
-      <w:proofErr w:type="gramEnd"/>
-      <w:r>
-        <w:rPr>
-          <w:b/>
-        </w:rPr>
-        <w:t xml:space="preserve"> copy below code</w:t>
-      </w:r>
-    </w:p>
-    <w:p>
-      <w:pPr>
-        <w:autoSpaceDE w:val="0"/>
-        <w:autoSpaceDN w:val="0"/>
-        <w:adjustRightInd w:val="0"/>
-        <w:spacing w:after="0" w:line="240" w:lineRule="auto"/>
-        <w:rPr>
-          <w:rFonts w:ascii="Consolas" w:hAnsi="Consolas" w:cs="Consolas"/>
-          <w:sz w:val="28"/>
-          <w:szCs w:val="28"/>
-        </w:rPr>
-      </w:pPr>
-      <w:proofErr w:type="gramStart"/>
+        <w:t>now copy below code</w:t>
+      </w:r>
+    </w:p>
+    <w:p>
+      <w:pPr>
+        <w:autoSpaceDE w:val="0"/>
+        <w:autoSpaceDN w:val="0"/>
+        <w:adjustRightInd w:val="0"/>
+        <w:spacing w:after="0" w:line="240" w:lineRule="auto"/>
+        <w:rPr>
+          <w:rFonts w:ascii="Consolas" w:hAnsi="Consolas" w:cs="Consolas"/>
+          <w:sz w:val="28"/>
+          <w:szCs w:val="28"/>
+        </w:rPr>
+      </w:pPr>
       <w:r>
         <w:rPr>
           <w:rFonts w:ascii="Consolas" w:hAnsi="Consolas" w:cs="Consolas"/>
@@ -300,7 +263,6 @@
         </w:rPr>
         <w:t>xml</w:t>
       </w:r>
-      <w:proofErr w:type="gramEnd"/>
       <w:r>
         <w:rPr>
           <w:rFonts w:ascii="Consolas" w:hAnsi="Consolas" w:cs="Consolas"/>
@@ -410,7 +372,6 @@
           <w:szCs w:val="28"/>
         </w:rPr>
       </w:pPr>
-      <w:proofErr w:type="gramStart"/>
       <w:r>
         <w:rPr>
           <w:rFonts w:ascii="Consolas" w:hAnsi="Consolas" w:cs="Consolas"/>
@@ -429,7 +390,6 @@
         </w:rPr>
         <w:t>DOCTYPE</w:t>
       </w:r>
-      <w:proofErr w:type="gramEnd"/>
       <w:r>
         <w:rPr>
           <w:rFonts w:ascii="Consolas" w:hAnsi="Consolas" w:cs="Consolas"/>
@@ -586,7 +546,6 @@
         </w:rPr>
         <w:t>&lt;</w:t>
       </w:r>
-      <w:proofErr w:type="gramStart"/>
       <w:r>
         <w:rPr>
           <w:rFonts w:ascii="Consolas" w:hAnsi="Consolas" w:cs="Consolas"/>
@@ -596,7 +555,6 @@
         </w:rPr>
         <w:t>hibernate-configuration</w:t>
       </w:r>
-      <w:proofErr w:type="gramEnd"/>
       <w:r>
         <w:rPr>
           <w:rFonts w:ascii="Consolas" w:hAnsi="Consolas" w:cs="Consolas"/>
@@ -659,7 +617,6 @@
         </w:rPr>
         <w:t>&lt;</w:t>
       </w:r>
-      <w:proofErr w:type="gramStart"/>
       <w:r>
         <w:rPr>
           <w:rFonts w:ascii="Consolas" w:hAnsi="Consolas" w:cs="Consolas"/>
@@ -669,7 +626,6 @@
         </w:rPr>
         <w:t>session-factory</w:t>
       </w:r>
-      <w:proofErr w:type="gramEnd"/>
       <w:r>
         <w:rPr>
           <w:rFonts w:ascii="Consolas" w:hAnsi="Consolas" w:cs="Consolas"/>
@@ -719,7 +675,6 @@
         </w:rPr>
         <w:t>&lt;</w:t>
       </w:r>
-      <w:proofErr w:type="gramStart"/>
       <w:r>
         <w:rPr>
           <w:rFonts w:ascii="Consolas" w:hAnsi="Consolas" w:cs="Consolas"/>
@@ -729,7 +684,6 @@
         </w:rPr>
         <w:t>property</w:t>
       </w:r>
-      <w:proofErr w:type="gramEnd"/>
       <w:r>
         <w:rPr>
           <w:rFonts w:ascii="Consolas" w:hAnsi="Consolas" w:cs="Consolas"/>
@@ -853,7 +807,6 @@
         </w:rPr>
         <w:t>&lt;</w:t>
       </w:r>
-      <w:proofErr w:type="gramStart"/>
       <w:r>
         <w:rPr>
           <w:rFonts w:ascii="Consolas" w:hAnsi="Consolas" w:cs="Consolas"/>
@@ -863,7 +816,6 @@
         </w:rPr>
         <w:t>property</w:t>
       </w:r>
-      <w:proofErr w:type="gramEnd"/>
       <w:r>
         <w:rPr>
           <w:rFonts w:ascii="Consolas" w:hAnsi="Consolas" w:cs="Consolas"/>
@@ -1170,7 +1122,6 @@
         </w:rPr>
         <w:t>&lt;</w:t>
       </w:r>
-      <w:proofErr w:type="gramStart"/>
       <w:r>
         <w:rPr>
           <w:rFonts w:ascii="Consolas" w:hAnsi="Consolas" w:cs="Consolas"/>
@@ -1180,7 +1131,6 @@
         </w:rPr>
         <w:t>property</w:t>
       </w:r>
-      <w:proofErr w:type="gramEnd"/>
       <w:r>
         <w:rPr>
           <w:rFonts w:ascii="Consolas" w:hAnsi="Consolas" w:cs="Consolas"/>
@@ -1468,7 +1418,6 @@
         </w:rPr>
         <w:t>&lt;</w:t>
       </w:r>
-      <w:proofErr w:type="gramStart"/>
       <w:r>
         <w:rPr>
           <w:rFonts w:ascii="Consolas" w:hAnsi="Consolas" w:cs="Consolas"/>
@@ -1478,7 +1427,6 @@
         </w:rPr>
         <w:t>property</w:t>
       </w:r>
-      <w:proofErr w:type="gramEnd"/>
       <w:r>
         <w:rPr>
           <w:rFonts w:ascii="Consolas" w:hAnsi="Consolas" w:cs="Consolas"/>
@@ -1893,7 +1841,6 @@
           <w:szCs w:val="28"/>
         </w:rPr>
       </w:pPr>
-      <w:proofErr w:type="gramStart"/>
       <w:r>
         <w:rPr>
           <w:rFonts w:ascii="Consolas" w:hAnsi="Consolas" w:cs="Consolas"/>
@@ -1905,7 +1852,6 @@
         </w:rPr>
         <w:t>package</w:t>
       </w:r>
-      <w:proofErr w:type="gramEnd"/>
       <w:r>
         <w:rPr>
           <w:rFonts w:ascii="Consolas" w:hAnsi="Consolas" w:cs="Consolas"/>
@@ -1961,7 +1907,6 @@
           <w:szCs w:val="28"/>
         </w:rPr>
       </w:pPr>
-      <w:proofErr w:type="gramStart"/>
       <w:r>
         <w:rPr>
           <w:rFonts w:ascii="Consolas" w:hAnsi="Consolas" w:cs="Consolas"/>
@@ -1973,7 +1918,6 @@
         </w:rPr>
         <w:t>public</w:t>
       </w:r>
-      <w:proofErr w:type="gramEnd"/>
       <w:r>
         <w:rPr>
           <w:rFonts w:ascii="Consolas" w:hAnsi="Consolas" w:cs="Consolas"/>
@@ -2038,7 +1982,6 @@
         </w:rPr>
         <w:tab/>
       </w:r>
-      <w:proofErr w:type="gramStart"/>
       <w:r>
         <w:rPr>
           <w:rFonts w:ascii="Consolas" w:hAnsi="Consolas" w:cs="Consolas"/>
@@ -2050,7 +1993,6 @@
         </w:rPr>
         <w:t>private</w:t>
       </w:r>
-      <w:proofErr w:type="gramEnd"/>
       <w:r>
         <w:rPr>
           <w:rFonts w:ascii="Consolas" w:hAnsi="Consolas" w:cs="Consolas"/>
@@ -2122,7 +2064,6 @@
         </w:rPr>
         <w:tab/>
       </w:r>
-      <w:proofErr w:type="gramStart"/>
       <w:r>
         <w:rPr>
           <w:rFonts w:ascii="Consolas" w:hAnsi="Consolas" w:cs="Consolas"/>
@@ -2134,7 +2075,6 @@
         </w:rPr>
         <w:t>private</w:t>
       </w:r>
-      <w:proofErr w:type="gramEnd"/>
       <w:r>
         <w:rPr>
           <w:rFonts w:ascii="Consolas" w:hAnsi="Consolas" w:cs="Consolas"/>
@@ -2184,7 +2124,6 @@
         </w:rPr>
         <w:tab/>
       </w:r>
-      <w:proofErr w:type="gramStart"/>
       <w:r>
         <w:rPr>
           <w:rFonts w:ascii="Consolas" w:hAnsi="Consolas" w:cs="Consolas"/>
@@ -2196,7 +2135,6 @@
         </w:rPr>
         <w:t>private</w:t>
       </w:r>
-      <w:proofErr w:type="gramEnd"/>
       <w:r>
         <w:rPr>
           <w:rFonts w:ascii="Consolas" w:hAnsi="Consolas" w:cs="Consolas"/>
@@ -2246,7 +2184,6 @@
         </w:rPr>
         <w:tab/>
       </w:r>
-      <w:proofErr w:type="gramStart"/>
       <w:r>
         <w:rPr>
           <w:rFonts w:ascii="Consolas" w:hAnsi="Consolas" w:cs="Consolas"/>
@@ -2258,7 +2195,6 @@
         </w:rPr>
         <w:t>private</w:t>
       </w:r>
-      <w:proofErr w:type="gramEnd"/>
       <w:r>
         <w:rPr>
           <w:rFonts w:ascii="Consolas" w:hAnsi="Consolas" w:cs="Consolas"/>
@@ -2308,7 +2244,6 @@
         </w:rPr>
         <w:tab/>
       </w:r>
-      <w:proofErr w:type="gramStart"/>
       <w:r>
         <w:rPr>
           <w:rFonts w:ascii="Consolas" w:hAnsi="Consolas" w:cs="Consolas"/>
@@ -2320,7 +2255,6 @@
         </w:rPr>
         <w:t>public</w:t>
       </w:r>
-      <w:proofErr w:type="gramEnd"/>
       <w:r>
         <w:rPr>
           <w:rFonts w:ascii="Consolas" w:hAnsi="Consolas" w:cs="Consolas"/>
@@ -2403,7 +2337,6 @@
         </w:rPr>
         <w:tab/>
       </w:r>
-      <w:proofErr w:type="gramStart"/>
       <w:r>
         <w:rPr>
           <w:rFonts w:ascii="Consolas" w:hAnsi="Consolas" w:cs="Consolas"/>
@@ -2415,7 +2348,6 @@
         </w:rPr>
         <w:t>return</w:t>
       </w:r>
-      <w:proofErr w:type="gramEnd"/>
       <w:r>
         <w:rPr>
           <w:rFonts w:ascii="Consolas" w:hAnsi="Consolas" w:cs="Consolas"/>
@@ -2488,7 +2420,6 @@
         </w:rPr>
         <w:tab/>
       </w:r>
-      <w:proofErr w:type="gramStart"/>
       <w:r>
         <w:rPr>
           <w:rFonts w:ascii="Consolas" w:hAnsi="Consolas" w:cs="Consolas"/>
@@ -2500,7 +2431,6 @@
         </w:rPr>
         <w:t>public</w:t>
       </w:r>
-      <w:proofErr w:type="gramEnd"/>
       <w:r>
         <w:rPr>
           <w:rFonts w:ascii="Consolas" w:hAnsi="Consolas" w:cs="Consolas"/>
@@ -2722,7 +2652,6 @@
         </w:rPr>
         <w:tab/>
       </w:r>
-      <w:proofErr w:type="gramStart"/>
       <w:r>
         <w:rPr>
           <w:rFonts w:ascii="Consolas" w:hAnsi="Consolas" w:cs="Consolas"/>
@@ -2734,7 +2663,6 @@
         </w:rPr>
         <w:t>public</w:t>
       </w:r>
-      <w:proofErr w:type="gramEnd"/>
       <w:r>
         <w:rPr>
           <w:rFonts w:ascii="Consolas" w:hAnsi="Consolas" w:cs="Consolas"/>
@@ -2795,7 +2723,6 @@
         </w:rPr>
         <w:tab/>
       </w:r>
-      <w:proofErr w:type="gramStart"/>
       <w:r>
         <w:rPr>
           <w:rFonts w:ascii="Consolas" w:hAnsi="Consolas" w:cs="Consolas"/>
@@ -2807,7 +2734,6 @@
         </w:rPr>
         <w:t>return</w:t>
       </w:r>
-      <w:proofErr w:type="gramEnd"/>
       <w:r>
         <w:rPr>
           <w:rFonts w:ascii="Consolas" w:hAnsi="Consolas" w:cs="Consolas"/>
@@ -2880,7 +2806,6 @@
         </w:rPr>
         <w:tab/>
       </w:r>
-      <w:proofErr w:type="gramStart"/>
       <w:r>
         <w:rPr>
           <w:rFonts w:ascii="Consolas" w:hAnsi="Consolas" w:cs="Consolas"/>
@@ -2892,7 +2817,6 @@
         </w:rPr>
         <w:t>public</w:t>
       </w:r>
-      <w:proofErr w:type="gramEnd"/>
       <w:r>
         <w:rPr>
           <w:rFonts w:ascii="Consolas" w:hAnsi="Consolas" w:cs="Consolas"/>
@@ -3095,7 +3019,6 @@
         </w:rPr>
         <w:tab/>
       </w:r>
-      <w:proofErr w:type="gramStart"/>
       <w:r>
         <w:rPr>
           <w:rFonts w:ascii="Consolas" w:hAnsi="Consolas" w:cs="Consolas"/>
@@ -3107,7 +3030,6 @@
         </w:rPr>
         <w:t>public</w:t>
       </w:r>
-      <w:proofErr w:type="gramEnd"/>
       <w:r>
         <w:rPr>
           <w:rFonts w:ascii="Consolas" w:hAnsi="Consolas" w:cs="Consolas"/>
@@ -3168,7 +3090,6 @@
         </w:rPr>
         <w:tab/>
       </w:r>
-      <w:proofErr w:type="gramStart"/>
       <w:r>
         <w:rPr>
           <w:rFonts w:ascii="Consolas" w:hAnsi="Consolas" w:cs="Consolas"/>
@@ -3180,7 +3101,6 @@
         </w:rPr>
         <w:t>return</w:t>
       </w:r>
-      <w:proofErr w:type="gramEnd"/>
       <w:r>
         <w:rPr>
           <w:rFonts w:ascii="Consolas" w:hAnsi="Consolas" w:cs="Consolas"/>
@@ -3253,7 +3173,6 @@
         </w:rPr>
         <w:tab/>
       </w:r>
-      <w:proofErr w:type="gramStart"/>
       <w:r>
         <w:rPr>
           <w:rFonts w:ascii="Consolas" w:hAnsi="Consolas" w:cs="Consolas"/>
@@ -3265,7 +3184,6 @@
         </w:rPr>
         <w:t>public</w:t>
       </w:r>
-      <w:proofErr w:type="gramEnd"/>
       <w:r>
         <w:rPr>
           <w:rFonts w:ascii="Consolas" w:hAnsi="Consolas" w:cs="Consolas"/>
@@ -3467,7 +3385,6 @@
         </w:rPr>
         <w:tab/>
       </w:r>
-      <w:proofErr w:type="gramStart"/>
       <w:r>
         <w:rPr>
           <w:rFonts w:ascii="Consolas" w:hAnsi="Consolas" w:cs="Consolas"/>
@@ -3479,7 +3396,6 @@
         </w:rPr>
         <w:t>public</w:t>
       </w:r>
-      <w:proofErr w:type="gramEnd"/>
       <w:r>
         <w:rPr>
           <w:rFonts w:ascii="Consolas" w:hAnsi="Consolas" w:cs="Consolas"/>
@@ -3540,7 +3456,6 @@
         </w:rPr>
         <w:tab/>
       </w:r>
-      <w:proofErr w:type="gramStart"/>
       <w:r>
         <w:rPr>
           <w:rFonts w:ascii="Consolas" w:hAnsi="Consolas" w:cs="Consolas"/>
@@ -3552,7 +3467,6 @@
         </w:rPr>
         <w:t>return</w:t>
       </w:r>
-      <w:proofErr w:type="gramEnd"/>
       <w:r>
         <w:rPr>
           <w:rFonts w:ascii="Consolas" w:hAnsi="Consolas" w:cs="Consolas"/>
@@ -3625,7 +3539,6 @@
         </w:rPr>
         <w:tab/>
       </w:r>
-      <w:proofErr w:type="gramStart"/>
       <w:r>
         <w:rPr>
           <w:rFonts w:ascii="Consolas" w:hAnsi="Consolas" w:cs="Consolas"/>
@@ -3637,7 +3550,6 @@
         </w:rPr>
         <w:t>public</w:t>
       </w:r>
-      <w:proofErr w:type="gramEnd"/>
       <w:r>
         <w:rPr>
           <w:rFonts w:ascii="Consolas" w:hAnsi="Consolas" w:cs="Consolas"/>
@@ -3969,7 +3881,6 @@
           <w:szCs w:val="28"/>
         </w:rPr>
       </w:pPr>
-      <w:proofErr w:type="gramStart"/>
       <w:r>
         <w:rPr>
           <w:rFonts w:ascii="Consolas" w:hAnsi="Consolas" w:cs="Consolas"/>
@@ -3988,7 +3899,6 @@
         </w:rPr>
         <w:t>xml</w:t>
       </w:r>
-      <w:proofErr w:type="gramEnd"/>
       <w:r>
         <w:rPr>
           <w:rFonts w:ascii="Consolas" w:hAnsi="Consolas" w:cs="Consolas"/>
@@ -4085,7 +3995,6 @@
           <w:szCs w:val="28"/>
         </w:rPr>
       </w:pPr>
-      <w:proofErr w:type="gramStart"/>
       <w:r>
         <w:rPr>
           <w:rFonts w:ascii="Consolas" w:hAnsi="Consolas" w:cs="Consolas"/>
@@ -4104,7 +4013,6 @@
         </w:rPr>
         <w:t>DOCTYPE</w:t>
       </w:r>
-      <w:proofErr w:type="gramEnd"/>
       <w:r>
         <w:rPr>
           <w:rFonts w:ascii="Consolas" w:hAnsi="Consolas" w:cs="Consolas"/>
@@ -5408,7 +5316,6 @@
           <w:szCs w:val="28"/>
         </w:rPr>
       </w:pPr>
-      <w:proofErr w:type="gramStart"/>
       <w:r>
         <w:rPr>
           <w:rFonts w:ascii="Consolas" w:hAnsi="Consolas" w:cs="Consolas"/>
@@ -5420,7 +5327,6 @@
         </w:rPr>
         <w:t>package</w:t>
       </w:r>
-      <w:proofErr w:type="gramEnd"/>
       <w:r>
         <w:rPr>
           <w:rFonts w:ascii="Consolas" w:hAnsi="Consolas" w:cs="Consolas"/>
@@ -5476,7 +5382,6 @@
           <w:szCs w:val="28"/>
         </w:rPr>
       </w:pPr>
-      <w:proofErr w:type="gramStart"/>
       <w:r>
         <w:rPr>
           <w:rFonts w:ascii="Consolas" w:hAnsi="Consolas" w:cs="Consolas"/>
@@ -5488,7 +5393,6 @@
         </w:rPr>
         <w:t>import</w:t>
       </w:r>
-      <w:proofErr w:type="gramEnd"/>
       <w:r>
         <w:rPr>
           <w:rFonts w:ascii="Consolas" w:hAnsi="Consolas" w:cs="Consolas"/>
@@ -5531,7 +5435,6 @@
           <w:szCs w:val="28"/>
         </w:rPr>
       </w:pPr>
-      <w:proofErr w:type="gramStart"/>
       <w:r>
         <w:rPr>
           <w:rFonts w:ascii="Consolas" w:hAnsi="Consolas" w:cs="Consolas"/>
@@ -5543,7 +5446,6 @@
         </w:rPr>
         <w:t>import</w:t>
       </w:r>
-      <w:proofErr w:type="gramEnd"/>
       <w:r>
         <w:rPr>
           <w:rFonts w:ascii="Consolas" w:hAnsi="Consolas" w:cs="Consolas"/>
@@ -5586,7 +5488,6 @@
           <w:szCs w:val="28"/>
         </w:rPr>
       </w:pPr>
-      <w:proofErr w:type="gramStart"/>
       <w:r>
         <w:rPr>
           <w:rFonts w:ascii="Consolas" w:hAnsi="Consolas" w:cs="Consolas"/>
@@ -5598,7 +5499,6 @@
         </w:rPr>
         <w:t>import</w:t>
       </w:r>
-      <w:proofErr w:type="gramEnd"/>
       <w:r>
         <w:rPr>
           <w:rFonts w:ascii="Consolas" w:hAnsi="Consolas" w:cs="Consolas"/>
@@ -5641,7 +5541,6 @@
           <w:szCs w:val="28"/>
         </w:rPr>
       </w:pPr>
-      <w:proofErr w:type="gramStart"/>
       <w:r>
         <w:rPr>
           <w:rFonts w:ascii="Consolas" w:hAnsi="Consolas" w:cs="Consolas"/>
@@ -5653,7 +5552,6 @@
         </w:rPr>
         <w:t>import</w:t>
       </w:r>
-      <w:proofErr w:type="gramEnd"/>
       <w:r>
         <w:rPr>
           <w:rFonts w:ascii="Consolas" w:hAnsi="Consolas" w:cs="Consolas"/>
@@ -5696,7 +5594,6 @@
           <w:szCs w:val="28"/>
         </w:rPr>
       </w:pPr>
-      <w:proofErr w:type="gramStart"/>
       <w:r>
         <w:rPr>
           <w:rFonts w:ascii="Consolas" w:hAnsi="Consolas" w:cs="Consolas"/>
@@ -5708,7 +5605,6 @@
         </w:rPr>
         <w:t>import</w:t>
       </w:r>
-      <w:proofErr w:type="gramEnd"/>
       <w:r>
         <w:rPr>
           <w:rFonts w:ascii="Consolas" w:hAnsi="Consolas" w:cs="Consolas"/>
@@ -5764,7 +5660,6 @@
           <w:szCs w:val="28"/>
         </w:rPr>
       </w:pPr>
-      <w:proofErr w:type="gramStart"/>
       <w:r>
         <w:rPr>
           <w:rFonts w:ascii="Consolas" w:hAnsi="Consolas" w:cs="Consolas"/>
@@ -5776,7 +5671,6 @@
         </w:rPr>
         <w:t>public</w:t>
       </w:r>
-      <w:proofErr w:type="gramEnd"/>
       <w:r>
         <w:rPr>
           <w:rFonts w:ascii="Consolas" w:hAnsi="Consolas" w:cs="Consolas"/>
@@ -5870,7 +5764,6 @@
         </w:rPr>
         <w:tab/>
       </w:r>
-      <w:proofErr w:type="gramStart"/>
       <w:r>
         <w:rPr>
           <w:rFonts w:ascii="Consolas" w:hAnsi="Consolas" w:cs="Consolas"/>
@@ -5882,7 +5775,6 @@
         </w:rPr>
         <w:t>private</w:t>
       </w:r>
-      <w:proofErr w:type="gramEnd"/>
       <w:r>
         <w:rPr>
           <w:rFonts w:ascii="Consolas" w:hAnsi="Consolas" w:cs="Consolas"/>
@@ -5976,7 +5868,6 @@
         </w:rPr>
         <w:tab/>
       </w:r>
-      <w:proofErr w:type="gramStart"/>
       <w:r>
         <w:rPr>
           <w:rFonts w:ascii="Consolas" w:hAnsi="Consolas" w:cs="Consolas"/>
@@ -5988,7 +5879,6 @@
         </w:rPr>
         <w:t>static</w:t>
       </w:r>
-      <w:proofErr w:type="gramEnd"/>
       <w:r>
         <w:rPr>
           <w:rFonts w:ascii="Consolas" w:hAnsi="Consolas" w:cs="Consolas"/>
@@ -6060,7 +5950,6 @@
         </w:rPr>
         <w:tab/>
       </w:r>
-      <w:proofErr w:type="gramStart"/>
       <w:r>
         <w:rPr>
           <w:rFonts w:ascii="Consolas" w:hAnsi="Consolas" w:cs="Consolas"/>
@@ -6072,7 +5961,6 @@
         </w:rPr>
         <w:t>try</w:t>
       </w:r>
-      <w:proofErr w:type="gramEnd"/>
       <w:r>
         <w:rPr>
           <w:rFonts w:ascii="Consolas" w:hAnsi="Consolas" w:cs="Consolas"/>
@@ -6221,7 +6109,6 @@
         <w:t xml:space="preserve"> </w:t>
       </w:r>
       <w:proofErr w:type="spellStart"/>
-      <w:proofErr w:type="gramStart"/>
       <w:r>
         <w:rPr>
           <w:rFonts w:ascii="Consolas" w:hAnsi="Consolas" w:cs="Consolas"/>
@@ -6239,87 +6126,67 @@
           <w:sz w:val="28"/>
           <w:szCs w:val="28"/>
         </w:rPr>
-        <w:t>(</w:t>
-      </w:r>
-      <w:proofErr w:type="gramEnd"/>
-      <w:r>
-        <w:rPr>
-          <w:rFonts w:ascii="Consolas" w:hAnsi="Consolas" w:cs="Consolas"/>
-          <w:color w:val="000000"/>
-          <w:sz w:val="28"/>
-          <w:szCs w:val="28"/>
-        </w:rPr>
-        <w:t>).</w:t>
-      </w:r>
-    </w:p>
-    <w:p>
-      <w:pPr>
-        <w:autoSpaceDE w:val="0"/>
-        <w:autoSpaceDN w:val="0"/>
-        <w:adjustRightInd w:val="0"/>
-        <w:spacing w:after="0" w:line="240" w:lineRule="auto"/>
-        <w:rPr>
-          <w:rFonts w:ascii="Consolas" w:hAnsi="Consolas" w:cs="Consolas"/>
-          <w:sz w:val="28"/>
-          <w:szCs w:val="28"/>
-        </w:rPr>
-      </w:pPr>
-      <w:r>
-        <w:rPr>
-          <w:rFonts w:ascii="Consolas" w:hAnsi="Consolas" w:cs="Consolas"/>
-          <w:color w:val="000000"/>
-          <w:sz w:val="28"/>
-          <w:szCs w:val="28"/>
-        </w:rPr>
-        <w:tab/>
-      </w:r>
-      <w:r>
-        <w:rPr>
-          <w:rFonts w:ascii="Consolas" w:hAnsi="Consolas" w:cs="Consolas"/>
-          <w:color w:val="000000"/>
-          <w:sz w:val="28"/>
-          <w:szCs w:val="28"/>
-        </w:rPr>
-        <w:tab/>
-      </w:r>
-      <w:r>
-        <w:rPr>
-          <w:rFonts w:ascii="Consolas" w:hAnsi="Consolas" w:cs="Consolas"/>
-          <w:color w:val="000000"/>
-          <w:sz w:val="28"/>
-          <w:szCs w:val="28"/>
-        </w:rPr>
-        <w:tab/>
-      </w:r>
-      <w:r>
-        <w:rPr>
-          <w:rFonts w:ascii="Consolas" w:hAnsi="Consolas" w:cs="Consolas"/>
-          <w:color w:val="000000"/>
-          <w:sz w:val="28"/>
-          <w:szCs w:val="28"/>
-        </w:rPr>
-        <w:tab/>
-      </w:r>
-      <w:r>
-        <w:rPr>
-          <w:rFonts w:ascii="Consolas" w:hAnsi="Consolas" w:cs="Consolas"/>
-          <w:color w:val="000000"/>
-          <w:sz w:val="28"/>
-          <w:szCs w:val="28"/>
-        </w:rPr>
-        <w:tab/>
-      </w:r>
-      <w:proofErr w:type="gramStart"/>
-      <w:r>
-        <w:rPr>
-          <w:rFonts w:ascii="Consolas" w:hAnsi="Consolas" w:cs="Consolas"/>
-          <w:color w:val="000000"/>
-          <w:sz w:val="28"/>
-          <w:szCs w:val="28"/>
-        </w:rPr>
+        <w:t>().</w:t>
+      </w:r>
+    </w:p>
+    <w:p>
+      <w:pPr>
+        <w:autoSpaceDE w:val="0"/>
+        <w:autoSpaceDN w:val="0"/>
+        <w:adjustRightInd w:val="0"/>
+        <w:spacing w:after="0" w:line="240" w:lineRule="auto"/>
+        <w:rPr>
+          <w:rFonts w:ascii="Consolas" w:hAnsi="Consolas" w:cs="Consolas"/>
+          <w:sz w:val="28"/>
+          <w:szCs w:val="28"/>
+        </w:rPr>
+      </w:pPr>
+      <w:r>
+        <w:rPr>
+          <w:rFonts w:ascii="Consolas" w:hAnsi="Consolas" w:cs="Consolas"/>
+          <w:color w:val="000000"/>
+          <w:sz w:val="28"/>
+          <w:szCs w:val="28"/>
+        </w:rPr>
+        <w:tab/>
+      </w:r>
+      <w:r>
+        <w:rPr>
+          <w:rFonts w:ascii="Consolas" w:hAnsi="Consolas" w:cs="Consolas"/>
+          <w:color w:val="000000"/>
+          <w:sz w:val="28"/>
+          <w:szCs w:val="28"/>
+        </w:rPr>
+        <w:tab/>
+      </w:r>
+      <w:r>
+        <w:rPr>
+          <w:rFonts w:ascii="Consolas" w:hAnsi="Consolas" w:cs="Consolas"/>
+          <w:color w:val="000000"/>
+          <w:sz w:val="28"/>
+          <w:szCs w:val="28"/>
+        </w:rPr>
+        <w:tab/>
+      </w:r>
+      <w:r>
+        <w:rPr>
+          <w:rFonts w:ascii="Consolas" w:hAnsi="Consolas" w:cs="Consolas"/>
+          <w:color w:val="000000"/>
+          <w:sz w:val="28"/>
+          <w:szCs w:val="28"/>
+        </w:rPr>
+        <w:tab/>
+      </w:r>
+      <w:r>
+        <w:rPr>
+          <w:rFonts w:ascii="Consolas" w:hAnsi="Consolas" w:cs="Consolas"/>
+          <w:color w:val="000000"/>
+          <w:sz w:val="28"/>
+          <w:szCs w:val="28"/>
+        </w:rPr>
+        <w:tab/>
         <w:t>configure(</w:t>
       </w:r>
-      <w:proofErr w:type="gramEnd"/>
       <w:r>
         <w:rPr>
           <w:rFonts w:ascii="Consolas" w:hAnsi="Consolas" w:cs="Consolas"/>
@@ -6418,7 +6285,6 @@
         <w:t xml:space="preserve"> </w:t>
       </w:r>
       <w:proofErr w:type="spellStart"/>
-      <w:proofErr w:type="gramStart"/>
       <w:r>
         <w:rPr>
           <w:rFonts w:ascii="Consolas" w:hAnsi="Consolas" w:cs="Consolas"/>
@@ -6438,7 +6304,6 @@
         </w:rPr>
         <w:t>(</w:t>
       </w:r>
-      <w:proofErr w:type="gramEnd"/>
       <w:r>
         <w:rPr>
           <w:rFonts w:ascii="Consolas" w:hAnsi="Consolas" w:cs="Consolas"/>
@@ -6536,7 +6401,6 @@
         <w:tab/>
         <w:t xml:space="preserve"> .</w:t>
       </w:r>
-      <w:proofErr w:type="gramStart"/>
       <w:r>
         <w:rPr>
           <w:rFonts w:ascii="Consolas" w:hAnsi="Consolas" w:cs="Consolas"/>
@@ -6554,17 +6418,7 @@
           <w:sz w:val="28"/>
           <w:szCs w:val="28"/>
         </w:rPr>
-        <w:t>(</w:t>
-      </w:r>
-      <w:proofErr w:type="gramEnd"/>
-      <w:r>
-        <w:rPr>
-          <w:rFonts w:ascii="Consolas" w:hAnsi="Consolas" w:cs="Consolas"/>
-          <w:color w:val="000000"/>
-          <w:sz w:val="28"/>
-          <w:szCs w:val="28"/>
-        </w:rPr>
-        <w:t>);</w:t>
+        <w:t>();</w:t>
       </w:r>
     </w:p>
     <w:p>
@@ -6609,7 +6463,6 @@
         <w:t xml:space="preserve"> </w:t>
       </w:r>
       <w:proofErr w:type="spellStart"/>
-      <w:proofErr w:type="gramStart"/>
       <w:r>
         <w:rPr>
           <w:rFonts w:ascii="Consolas" w:hAnsi="Consolas" w:cs="Consolas"/>
@@ -6622,7 +6475,6 @@
         <w:t>sessionFactory</w:t>
       </w:r>
       <w:proofErr w:type="spellEnd"/>
-      <w:proofErr w:type="gramEnd"/>
       <w:r>
         <w:rPr>
           <w:rFonts w:ascii="Consolas" w:hAnsi="Consolas" w:cs="Consolas"/>
@@ -6724,7 +6576,6 @@
         </w:rPr>
         <w:tab/>
       </w:r>
-      <w:proofErr w:type="gramStart"/>
       <w:r>
         <w:rPr>
           <w:rFonts w:ascii="Consolas" w:hAnsi="Consolas" w:cs="Consolas"/>
@@ -6743,17 +6594,7 @@
           <w:sz w:val="28"/>
           <w:szCs w:val="28"/>
         </w:rPr>
-        <w:t>(</w:t>
-      </w:r>
-      <w:proofErr w:type="gramEnd"/>
-      <w:r>
-        <w:rPr>
-          <w:rFonts w:ascii="Consolas" w:hAnsi="Consolas" w:cs="Consolas"/>
-          <w:color w:val="000000"/>
-          <w:sz w:val="28"/>
-          <w:szCs w:val="28"/>
-        </w:rPr>
-        <w:t xml:space="preserve">Exception </w:t>
+        <w:t xml:space="preserve">(Exception </w:t>
       </w:r>
       <w:r>
         <w:rPr>
@@ -6983,7 +6824,6 @@
         </w:rPr>
         <w:tab/>
       </w:r>
-      <w:proofErr w:type="gramStart"/>
       <w:r>
         <w:rPr>
           <w:rFonts w:ascii="Consolas" w:hAnsi="Consolas" w:cs="Consolas"/>
@@ -6995,7 +6835,6 @@
         </w:rPr>
         <w:t>public</w:t>
       </w:r>
-      <w:proofErr w:type="gramEnd"/>
       <w:r>
         <w:rPr>
           <w:rFonts w:ascii="Consolas" w:hAnsi="Consolas" w:cs="Consolas"/>
@@ -7096,7 +6935,6 @@
         </w:rPr>
         <w:tab/>
       </w:r>
-      <w:proofErr w:type="gramStart"/>
       <w:r>
         <w:rPr>
           <w:rFonts w:ascii="Consolas" w:hAnsi="Consolas" w:cs="Consolas"/>
@@ -7108,7 +6946,6 @@
         </w:rPr>
         <w:t>return</w:t>
       </w:r>
-      <w:proofErr w:type="gramEnd"/>
       <w:r>
         <w:rPr>
           <w:rFonts w:ascii="Consolas" w:hAnsi="Consolas" w:cs="Consolas"/>
@@ -7245,7 +7082,6 @@
           <w:szCs w:val="28"/>
         </w:rPr>
       </w:pPr>
-      <w:proofErr w:type="gramStart"/>
       <w:r>
         <w:rPr>
           <w:rFonts w:ascii="Consolas" w:hAnsi="Consolas" w:cs="Consolas"/>
@@ -7264,7 +7100,6 @@
         </w:rPr>
         <w:t>DOCTYPE</w:t>
       </w:r>
-      <w:proofErr w:type="gramEnd"/>
       <w:r>
         <w:rPr>
           <w:rFonts w:ascii="Consolas" w:hAnsi="Consolas" w:cs="Consolas"/>
@@ -7304,7 +7139,6 @@
         </w:rPr>
         <w:t>&lt;</w:t>
       </w:r>
-      <w:proofErr w:type="gramStart"/>
       <w:r>
         <w:rPr>
           <w:rFonts w:ascii="Consolas" w:hAnsi="Consolas" w:cs="Consolas"/>
@@ -7314,7 +7148,6 @@
         </w:rPr>
         <w:t>html</w:t>
       </w:r>
-      <w:proofErr w:type="gramEnd"/>
       <w:r>
         <w:rPr>
           <w:rFonts w:ascii="Consolas" w:hAnsi="Consolas" w:cs="Consolas"/>
@@ -7346,7 +7179,6 @@
         </w:rPr>
         <w:t>&lt;</w:t>
       </w:r>
-      <w:proofErr w:type="gramStart"/>
       <w:r>
         <w:rPr>
           <w:rFonts w:ascii="Consolas" w:hAnsi="Consolas" w:cs="Consolas"/>
@@ -7356,7 +7188,6 @@
         </w:rPr>
         <w:t>head</w:t>
       </w:r>
-      <w:proofErr w:type="gramEnd"/>
       <w:r>
         <w:rPr>
           <w:rFonts w:ascii="Consolas" w:hAnsi="Consolas" w:cs="Consolas"/>
@@ -7388,7 +7219,6 @@
         </w:rPr>
         <w:t>&lt;</w:t>
       </w:r>
-      <w:proofErr w:type="gramStart"/>
       <w:r>
         <w:rPr>
           <w:rFonts w:ascii="Consolas" w:hAnsi="Consolas" w:cs="Consolas"/>
@@ -7398,7 +7228,6 @@
         </w:rPr>
         <w:t>meta</w:t>
       </w:r>
-      <w:proofErr w:type="gramEnd"/>
       <w:r>
         <w:rPr>
           <w:rFonts w:ascii="Consolas" w:hAnsi="Consolas" w:cs="Consolas"/>
@@ -7467,7 +7296,6 @@
         </w:rPr>
         <w:t>&lt;</w:t>
       </w:r>
-      <w:proofErr w:type="gramStart"/>
       <w:r>
         <w:rPr>
           <w:rFonts w:ascii="Consolas" w:hAnsi="Consolas" w:cs="Consolas"/>
@@ -7486,7 +7314,6 @@
         </w:rPr>
         <w:t>&gt;</w:t>
       </w:r>
-      <w:proofErr w:type="gramEnd"/>
       <w:r>
         <w:rPr>
           <w:rFonts w:ascii="Consolas" w:hAnsi="Consolas" w:cs="Consolas"/>
@@ -7585,7 +7412,6 @@
         </w:rPr>
         <w:t>&lt;</w:t>
       </w:r>
-      <w:proofErr w:type="gramStart"/>
       <w:r>
         <w:rPr>
           <w:rFonts w:ascii="Consolas" w:hAnsi="Consolas" w:cs="Consolas"/>
@@ -7595,7 +7421,6 @@
         </w:rPr>
         <w:t>body</w:t>
       </w:r>
-      <w:proofErr w:type="gramEnd"/>
       <w:r>
         <w:rPr>
           <w:rFonts w:ascii="Consolas" w:hAnsi="Consolas" w:cs="Consolas"/>
@@ -7949,7 +7774,6 @@
           <w:szCs w:val="28"/>
         </w:rPr>
       </w:pPr>
-      <w:proofErr w:type="gramStart"/>
       <w:r>
         <w:rPr>
           <w:rFonts w:ascii="Consolas" w:hAnsi="Consolas" w:cs="Consolas"/>
@@ -7961,7 +7785,6 @@
         </w:rPr>
         <w:t>package</w:t>
       </w:r>
-      <w:proofErr w:type="gramEnd"/>
       <w:r>
         <w:rPr>
           <w:rFonts w:ascii="Consolas" w:hAnsi="Consolas" w:cs="Consolas"/>
@@ -8017,7 +7840,6 @@
           <w:szCs w:val="28"/>
         </w:rPr>
       </w:pPr>
-      <w:proofErr w:type="gramStart"/>
       <w:r>
         <w:rPr>
           <w:rFonts w:ascii="Consolas" w:hAnsi="Consolas" w:cs="Consolas"/>
@@ -8029,7 +7851,6 @@
         </w:rPr>
         <w:t>import</w:t>
       </w:r>
-      <w:proofErr w:type="gramEnd"/>
       <w:r>
         <w:rPr>
           <w:rFonts w:ascii="Consolas" w:hAnsi="Consolas" w:cs="Consolas"/>
@@ -8072,7 +7893,6 @@
           <w:szCs w:val="28"/>
         </w:rPr>
       </w:pPr>
-      <w:proofErr w:type="gramStart"/>
       <w:r>
         <w:rPr>
           <w:rFonts w:ascii="Consolas" w:hAnsi="Consolas" w:cs="Consolas"/>
@@ -8084,7 +7904,6 @@
         </w:rPr>
         <w:t>import</w:t>
       </w:r>
-      <w:proofErr w:type="gramEnd"/>
       <w:r>
         <w:rPr>
           <w:rFonts w:ascii="Consolas" w:hAnsi="Consolas" w:cs="Consolas"/>
@@ -8140,7 +7959,6 @@
           <w:szCs w:val="28"/>
         </w:rPr>
       </w:pPr>
-      <w:proofErr w:type="gramStart"/>
       <w:r>
         <w:rPr>
           <w:rFonts w:ascii="Consolas" w:hAnsi="Consolas" w:cs="Consolas"/>
@@ -8152,7 +7970,6 @@
         </w:rPr>
         <w:t>import</w:t>
       </w:r>
-      <w:proofErr w:type="gramEnd"/>
       <w:r>
         <w:rPr>
           <w:rFonts w:ascii="Consolas" w:hAnsi="Consolas" w:cs="Consolas"/>
@@ -8195,7 +8012,6 @@
           <w:szCs w:val="28"/>
         </w:rPr>
       </w:pPr>
-      <w:proofErr w:type="gramStart"/>
       <w:r>
         <w:rPr>
           <w:rFonts w:ascii="Consolas" w:hAnsi="Consolas" w:cs="Consolas"/>
@@ -8207,7 +8023,6 @@
         </w:rPr>
         <w:t>import</w:t>
       </w:r>
-      <w:proofErr w:type="gramEnd"/>
       <w:r>
         <w:rPr>
           <w:rFonts w:ascii="Consolas" w:hAnsi="Consolas" w:cs="Consolas"/>
@@ -8250,7 +8065,6 @@
           <w:szCs w:val="28"/>
         </w:rPr>
       </w:pPr>
-      <w:proofErr w:type="gramStart"/>
       <w:r>
         <w:rPr>
           <w:rFonts w:ascii="Consolas" w:hAnsi="Consolas" w:cs="Consolas"/>
@@ -8262,7 +8076,6 @@
         </w:rPr>
         <w:t>import</w:t>
       </w:r>
-      <w:proofErr w:type="gramEnd"/>
       <w:r>
         <w:rPr>
           <w:rFonts w:ascii="Consolas" w:hAnsi="Consolas" w:cs="Consolas"/>
@@ -8305,7 +8118,6 @@
           <w:szCs w:val="28"/>
         </w:rPr>
       </w:pPr>
-      <w:proofErr w:type="gramStart"/>
       <w:r>
         <w:rPr>
           <w:rFonts w:ascii="Consolas" w:hAnsi="Consolas" w:cs="Consolas"/>
@@ -8317,7 +8129,6 @@
         </w:rPr>
         <w:t>import</w:t>
       </w:r>
-      <w:proofErr w:type="gramEnd"/>
       <w:r>
         <w:rPr>
           <w:rFonts w:ascii="Consolas" w:hAnsi="Consolas" w:cs="Consolas"/>
@@ -8360,7 +8171,6 @@
           <w:szCs w:val="28"/>
         </w:rPr>
       </w:pPr>
-      <w:proofErr w:type="gramStart"/>
       <w:r>
         <w:rPr>
           <w:rFonts w:ascii="Consolas" w:hAnsi="Consolas" w:cs="Consolas"/>
@@ -8372,7 +8182,6 @@
         </w:rPr>
         <w:t>import</w:t>
       </w:r>
-      <w:proofErr w:type="gramEnd"/>
       <w:r>
         <w:rPr>
           <w:rFonts w:ascii="Consolas" w:hAnsi="Consolas" w:cs="Consolas"/>
@@ -8428,7 +8237,6 @@
           <w:szCs w:val="28"/>
         </w:rPr>
       </w:pPr>
-      <w:proofErr w:type="gramStart"/>
       <w:r>
         <w:rPr>
           <w:rFonts w:ascii="Consolas" w:hAnsi="Consolas" w:cs="Consolas"/>
@@ -8440,7 +8248,6 @@
         </w:rPr>
         <w:t>import</w:t>
       </w:r>
-      <w:proofErr w:type="gramEnd"/>
       <w:r>
         <w:rPr>
           <w:rFonts w:ascii="Consolas" w:hAnsi="Consolas" w:cs="Consolas"/>
@@ -8483,7 +8290,6 @@
           <w:szCs w:val="28"/>
         </w:rPr>
       </w:pPr>
-      <w:proofErr w:type="gramStart"/>
       <w:r>
         <w:rPr>
           <w:rFonts w:ascii="Consolas" w:hAnsi="Consolas" w:cs="Consolas"/>
@@ -8495,7 +8301,6 @@
         </w:rPr>
         <w:t>import</w:t>
       </w:r>
-      <w:proofErr w:type="gramEnd"/>
       <w:r>
         <w:rPr>
           <w:rFonts w:ascii="Consolas" w:hAnsi="Consolas" w:cs="Consolas"/>
@@ -8573,7 +8378,6 @@
           <w:szCs w:val="28"/>
         </w:rPr>
       </w:pPr>
-      <w:proofErr w:type="gramStart"/>
       <w:r>
         <w:rPr>
           <w:rFonts w:ascii="Consolas" w:hAnsi="Consolas" w:cs="Consolas"/>
@@ -8603,7 +8407,6 @@
         </w:rPr>
         <w:t>(</w:t>
       </w:r>
-      <w:proofErr w:type="gramEnd"/>
       <w:r>
         <w:rPr>
           <w:rFonts w:ascii="Consolas" w:hAnsi="Consolas" w:cs="Consolas"/>
@@ -8655,7 +8458,6 @@
           <w:szCs w:val="28"/>
         </w:rPr>
       </w:pPr>
-      <w:proofErr w:type="gramStart"/>
       <w:r>
         <w:rPr>
           <w:rFonts w:ascii="Consolas" w:hAnsi="Consolas" w:cs="Consolas"/>
@@ -8667,7 +8469,6 @@
         </w:rPr>
         <w:t>public</w:t>
       </w:r>
-      <w:proofErr w:type="gramEnd"/>
       <w:r>
         <w:rPr>
           <w:rFonts w:ascii="Consolas" w:hAnsi="Consolas" w:cs="Consolas"/>
@@ -8779,7 +8580,6 @@
         </w:rPr>
         <w:tab/>
       </w:r>
-      <w:proofErr w:type="gramStart"/>
       <w:r>
         <w:rPr>
           <w:rFonts w:ascii="Consolas" w:hAnsi="Consolas" w:cs="Consolas"/>
@@ -8791,7 +8591,6 @@
         </w:rPr>
         <w:t>private</w:t>
       </w:r>
-      <w:proofErr w:type="gramEnd"/>
       <w:r>
         <w:rPr>
           <w:rFonts w:ascii="Consolas" w:hAnsi="Consolas" w:cs="Consolas"/>
@@ -8973,7 +8772,6 @@
         </w:rPr>
         <w:tab/>
       </w:r>
-      <w:proofErr w:type="gramStart"/>
       <w:r>
         <w:rPr>
           <w:rFonts w:ascii="Consolas" w:hAnsi="Consolas" w:cs="Consolas"/>
@@ -8985,7 +8783,6 @@
         </w:rPr>
         <w:t>protected</w:t>
       </w:r>
-      <w:proofErr w:type="gramEnd"/>
       <w:r>
         <w:rPr>
           <w:rFonts w:ascii="Consolas" w:hAnsi="Consolas" w:cs="Consolas"/>
@@ -9241,7 +9038,6 @@
         <w:t xml:space="preserve">= </w:t>
       </w:r>
       <w:proofErr w:type="spellStart"/>
-      <w:proofErr w:type="gramStart"/>
       <w:r>
         <w:rPr>
           <w:rFonts w:ascii="Consolas" w:hAnsi="Consolas" w:cs="Consolas"/>
@@ -9268,17 +9064,7 @@
           <w:sz w:val="28"/>
           <w:szCs w:val="28"/>
         </w:rPr>
-        <w:t>(</w:t>
-      </w:r>
-      <w:proofErr w:type="gramEnd"/>
-      <w:r>
-        <w:rPr>
-          <w:rFonts w:ascii="Consolas" w:hAnsi="Consolas" w:cs="Consolas"/>
-          <w:color w:val="000000"/>
-          <w:sz w:val="28"/>
-          <w:szCs w:val="28"/>
-        </w:rPr>
-        <w:t>);</w:t>
+        <w:t>();</w:t>
       </w:r>
     </w:p>
     <w:p>
@@ -9421,7 +9207,6 @@
         <w:t xml:space="preserve">= </w:t>
       </w:r>
       <w:proofErr w:type="spellStart"/>
-      <w:proofErr w:type="gramStart"/>
       <w:r>
         <w:rPr>
           <w:rFonts w:ascii="Consolas" w:hAnsi="Consolas" w:cs="Consolas"/>
@@ -9450,9 +9235,309 @@
           <w:sz w:val="28"/>
           <w:szCs w:val="28"/>
         </w:rPr>
+        <w:t>();</w:t>
+      </w:r>
+    </w:p>
+    <w:p>
+      <w:pPr>
+        <w:autoSpaceDE w:val="0"/>
+        <w:autoSpaceDN w:val="0"/>
+        <w:adjustRightInd w:val="0"/>
+        <w:spacing w:after="0" w:line="240" w:lineRule="auto"/>
+        <w:rPr>
+          <w:rFonts w:ascii="Consolas" w:hAnsi="Consolas" w:cs="Consolas"/>
+          <w:sz w:val="28"/>
+          <w:szCs w:val="28"/>
+        </w:rPr>
+      </w:pPr>
+      <w:r>
+        <w:rPr>
+          <w:rFonts w:ascii="Consolas" w:hAnsi="Consolas" w:cs="Consolas"/>
+          <w:color w:val="000000"/>
+          <w:sz w:val="28"/>
+          <w:szCs w:val="28"/>
+        </w:rPr>
+        <w:tab/>
+      </w:r>
+      <w:r>
+        <w:rPr>
+          <w:rFonts w:ascii="Consolas" w:hAnsi="Consolas" w:cs="Consolas"/>
+          <w:color w:val="000000"/>
+          <w:sz w:val="28"/>
+          <w:szCs w:val="28"/>
+        </w:rPr>
+        <w:tab/>
+      </w:r>
+    </w:p>
+    <w:p>
+      <w:pPr>
+        <w:autoSpaceDE w:val="0"/>
+        <w:autoSpaceDN w:val="0"/>
+        <w:adjustRightInd w:val="0"/>
+        <w:spacing w:after="0" w:line="240" w:lineRule="auto"/>
+        <w:rPr>
+          <w:rFonts w:ascii="Consolas" w:hAnsi="Consolas" w:cs="Consolas"/>
+          <w:sz w:val="28"/>
+          <w:szCs w:val="28"/>
+        </w:rPr>
+      </w:pPr>
+      <w:r>
+        <w:rPr>
+          <w:rFonts w:ascii="Consolas" w:hAnsi="Consolas" w:cs="Consolas"/>
+          <w:color w:val="000000"/>
+          <w:sz w:val="28"/>
+          <w:szCs w:val="28"/>
+        </w:rPr>
+        <w:tab/>
+      </w:r>
+      <w:r>
+        <w:rPr>
+          <w:rFonts w:ascii="Consolas" w:hAnsi="Consolas" w:cs="Consolas"/>
+          <w:color w:val="000000"/>
+          <w:sz w:val="28"/>
+          <w:szCs w:val="28"/>
+        </w:rPr>
+        <w:tab/>
+      </w:r>
+      <w:r>
+        <w:rPr>
+          <w:rFonts w:ascii="Consolas" w:hAnsi="Consolas" w:cs="Consolas"/>
+          <w:color w:val="3F7F5F"/>
+          <w:sz w:val="28"/>
+          <w:szCs w:val="28"/>
+        </w:rPr>
+        <w:t>// connection</w:t>
+      </w:r>
+    </w:p>
+    <w:p>
+      <w:pPr>
+        <w:autoSpaceDE w:val="0"/>
+        <w:autoSpaceDN w:val="0"/>
+        <w:adjustRightInd w:val="0"/>
+        <w:spacing w:after="0" w:line="240" w:lineRule="auto"/>
+        <w:rPr>
+          <w:rFonts w:ascii="Consolas" w:hAnsi="Consolas" w:cs="Consolas"/>
+          <w:sz w:val="28"/>
+          <w:szCs w:val="28"/>
+        </w:rPr>
+      </w:pPr>
+      <w:r>
+        <w:rPr>
+          <w:rFonts w:ascii="Consolas" w:hAnsi="Consolas" w:cs="Consolas"/>
+          <w:color w:val="000000"/>
+          <w:sz w:val="28"/>
+          <w:szCs w:val="28"/>
+        </w:rPr>
+        <w:tab/>
+      </w:r>
+      <w:r>
+        <w:rPr>
+          <w:rFonts w:ascii="Consolas" w:hAnsi="Consolas" w:cs="Consolas"/>
+          <w:color w:val="000000"/>
+          <w:sz w:val="28"/>
+          <w:szCs w:val="28"/>
+        </w:rPr>
+        <w:tab/>
+      </w:r>
+    </w:p>
+    <w:p>
+      <w:pPr>
+        <w:autoSpaceDE w:val="0"/>
+        <w:autoSpaceDN w:val="0"/>
+        <w:adjustRightInd w:val="0"/>
+        <w:spacing w:after="0" w:line="240" w:lineRule="auto"/>
+        <w:rPr>
+          <w:rFonts w:ascii="Consolas" w:hAnsi="Consolas" w:cs="Consolas"/>
+          <w:sz w:val="28"/>
+          <w:szCs w:val="28"/>
+        </w:rPr>
+      </w:pPr>
+      <w:r>
+        <w:rPr>
+          <w:rFonts w:ascii="Consolas" w:hAnsi="Consolas" w:cs="Consolas"/>
+          <w:color w:val="000000"/>
+          <w:sz w:val="28"/>
+          <w:szCs w:val="28"/>
+        </w:rPr>
+        <w:tab/>
+      </w:r>
+      <w:r>
+        <w:rPr>
+          <w:rFonts w:ascii="Consolas" w:hAnsi="Consolas" w:cs="Consolas"/>
+          <w:color w:val="000000"/>
+          <w:sz w:val="28"/>
+          <w:szCs w:val="28"/>
+        </w:rPr>
+        <w:tab/>
+        <w:t xml:space="preserve">Session </w:t>
+      </w:r>
+      <w:r>
+        <w:rPr>
+          <w:rFonts w:ascii="Consolas" w:hAnsi="Consolas" w:cs="Consolas"/>
+          <w:color w:val="6A3E3E"/>
+          <w:sz w:val="28"/>
+          <w:szCs w:val="28"/>
+        </w:rPr>
+        <w:t>session</w:t>
+      </w:r>
+      <w:r>
+        <w:rPr>
+          <w:rFonts w:ascii="Consolas" w:hAnsi="Consolas" w:cs="Consolas"/>
+          <w:color w:val="000000"/>
+          <w:sz w:val="28"/>
+          <w:szCs w:val="28"/>
+        </w:rPr>
+        <w:t xml:space="preserve">= </w:t>
+      </w:r>
+      <w:proofErr w:type="spellStart"/>
+      <w:r>
+        <w:rPr>
+          <w:rFonts w:ascii="Consolas" w:hAnsi="Consolas" w:cs="Consolas"/>
+          <w:color w:val="6A3E3E"/>
+          <w:sz w:val="28"/>
+          <w:szCs w:val="28"/>
+        </w:rPr>
+        <w:t>factory</w:t>
+      </w:r>
+      <w:r>
+        <w:rPr>
+          <w:rFonts w:ascii="Consolas" w:hAnsi="Consolas" w:cs="Consolas"/>
+          <w:color w:val="000000"/>
+          <w:sz w:val="28"/>
+          <w:szCs w:val="28"/>
+        </w:rPr>
+        <w:t>.openSession</w:t>
+      </w:r>
+      <w:proofErr w:type="spellEnd"/>
+      <w:r>
+        <w:rPr>
+          <w:rFonts w:ascii="Consolas" w:hAnsi="Consolas" w:cs="Consolas"/>
+          <w:color w:val="000000"/>
+          <w:sz w:val="28"/>
+          <w:szCs w:val="28"/>
+        </w:rPr>
+        <w:t>();</w:t>
+      </w:r>
+    </w:p>
+    <w:p>
+      <w:pPr>
+        <w:autoSpaceDE w:val="0"/>
+        <w:autoSpaceDN w:val="0"/>
+        <w:adjustRightInd w:val="0"/>
+        <w:spacing w:after="0" w:line="240" w:lineRule="auto"/>
+        <w:rPr>
+          <w:rFonts w:ascii="Consolas" w:hAnsi="Consolas" w:cs="Consolas"/>
+          <w:sz w:val="28"/>
+          <w:szCs w:val="28"/>
+        </w:rPr>
+      </w:pPr>
+      <w:r>
+        <w:rPr>
+          <w:rFonts w:ascii="Consolas" w:hAnsi="Consolas" w:cs="Consolas"/>
+          <w:color w:val="000000"/>
+          <w:sz w:val="28"/>
+          <w:szCs w:val="28"/>
+        </w:rPr>
+        <w:tab/>
+      </w:r>
+      <w:r>
+        <w:rPr>
+          <w:rFonts w:ascii="Consolas" w:hAnsi="Consolas" w:cs="Consolas"/>
+          <w:color w:val="000000"/>
+          <w:sz w:val="28"/>
+          <w:szCs w:val="28"/>
+        </w:rPr>
+        <w:tab/>
+      </w:r>
+    </w:p>
+    <w:p>
+      <w:pPr>
+        <w:autoSpaceDE w:val="0"/>
+        <w:autoSpaceDN w:val="0"/>
+        <w:adjustRightInd w:val="0"/>
+        <w:spacing w:after="0" w:line="240" w:lineRule="auto"/>
+        <w:rPr>
+          <w:rFonts w:ascii="Consolas" w:hAnsi="Consolas" w:cs="Consolas"/>
+          <w:sz w:val="28"/>
+          <w:szCs w:val="28"/>
+        </w:rPr>
+      </w:pPr>
+      <w:r>
+        <w:rPr>
+          <w:rFonts w:ascii="Consolas" w:hAnsi="Consolas" w:cs="Consolas"/>
+          <w:color w:val="000000"/>
+          <w:sz w:val="28"/>
+          <w:szCs w:val="28"/>
+        </w:rPr>
+        <w:tab/>
+      </w:r>
+      <w:r>
+        <w:rPr>
+          <w:rFonts w:ascii="Consolas" w:hAnsi="Consolas" w:cs="Consolas"/>
+          <w:color w:val="000000"/>
+          <w:sz w:val="28"/>
+          <w:szCs w:val="28"/>
+        </w:rPr>
+        <w:tab/>
+      </w:r>
+      <w:proofErr w:type="spellStart"/>
+      <w:r>
+        <w:rPr>
+          <w:rFonts w:ascii="Consolas" w:hAnsi="Consolas" w:cs="Consolas"/>
+          <w:color w:val="6A3E3E"/>
+          <w:sz w:val="28"/>
+          <w:szCs w:val="28"/>
+        </w:rPr>
+        <w:t>out</w:t>
+      </w:r>
+      <w:r>
+        <w:rPr>
+          <w:rFonts w:ascii="Consolas" w:hAnsi="Consolas" w:cs="Consolas"/>
+          <w:color w:val="000000"/>
+          <w:sz w:val="28"/>
+          <w:szCs w:val="28"/>
+        </w:rPr>
+        <w:t>.println</w:t>
+      </w:r>
+      <w:proofErr w:type="spellEnd"/>
+      <w:r>
+        <w:rPr>
+          <w:rFonts w:ascii="Consolas" w:hAnsi="Consolas" w:cs="Consolas"/>
+          <w:color w:val="000000"/>
+          <w:sz w:val="28"/>
+          <w:szCs w:val="28"/>
+        </w:rPr>
         <w:t>(</w:t>
       </w:r>
-      <w:proofErr w:type="gramEnd"/>
+      <w:r>
+        <w:rPr>
+          <w:rFonts w:ascii="Consolas" w:hAnsi="Consolas" w:cs="Consolas"/>
+          <w:color w:val="2A00FF"/>
+          <w:sz w:val="28"/>
+          <w:szCs w:val="28"/>
+        </w:rPr>
+        <w:t>"Hibernate Session Opened &lt;</w:t>
+      </w:r>
+      <w:proofErr w:type="spellStart"/>
+      <w:r>
+        <w:rPr>
+          <w:rFonts w:ascii="Consolas" w:hAnsi="Consolas" w:cs="Consolas"/>
+          <w:color w:val="2A00FF"/>
+          <w:sz w:val="28"/>
+          <w:szCs w:val="28"/>
+        </w:rPr>
+        <w:t>br</w:t>
+      </w:r>
+      <w:proofErr w:type="spellEnd"/>
+      <w:r>
+        <w:rPr>
+          <w:rFonts w:ascii="Consolas" w:hAnsi="Consolas" w:cs="Consolas"/>
+          <w:color w:val="2A00FF"/>
+          <w:sz w:val="28"/>
+          <w:szCs w:val="28"/>
+        </w:rPr>
+        <w:t>&gt;"</w:t>
+      </w:r>
       <w:r>
         <w:rPr>
           <w:rFonts w:ascii="Consolas" w:hAnsi="Consolas" w:cs="Consolas"/>
@@ -9493,109 +9578,7 @@
         </w:rPr>
         <w:tab/>
       </w:r>
-    </w:p>
-    <w:p>
-      <w:pPr>
-        <w:autoSpaceDE w:val="0"/>
-        <w:autoSpaceDN w:val="0"/>
-        <w:adjustRightInd w:val="0"/>
-        <w:spacing w:after="0" w:line="240" w:lineRule="auto"/>
-        <w:rPr>
-          <w:rFonts w:ascii="Consolas" w:hAnsi="Consolas" w:cs="Consolas"/>
-          <w:sz w:val="28"/>
-          <w:szCs w:val="28"/>
-        </w:rPr>
-      </w:pPr>
-      <w:r>
-        <w:rPr>
-          <w:rFonts w:ascii="Consolas" w:hAnsi="Consolas" w:cs="Consolas"/>
-          <w:color w:val="000000"/>
-          <w:sz w:val="28"/>
-          <w:szCs w:val="28"/>
-        </w:rPr>
-        <w:tab/>
-      </w:r>
-      <w:r>
-        <w:rPr>
-          <w:rFonts w:ascii="Consolas" w:hAnsi="Consolas" w:cs="Consolas"/>
-          <w:color w:val="000000"/>
-          <w:sz w:val="28"/>
-          <w:szCs w:val="28"/>
-        </w:rPr>
-        <w:tab/>
-      </w:r>
-      <w:r>
-        <w:rPr>
-          <w:rFonts w:ascii="Consolas" w:hAnsi="Consolas" w:cs="Consolas"/>
-          <w:color w:val="3F7F5F"/>
-          <w:sz w:val="28"/>
-          <w:szCs w:val="28"/>
-        </w:rPr>
-        <w:t>// connection</w:t>
-      </w:r>
-    </w:p>
-    <w:p>
-      <w:pPr>
-        <w:autoSpaceDE w:val="0"/>
-        <w:autoSpaceDN w:val="0"/>
-        <w:adjustRightInd w:val="0"/>
-        <w:spacing w:after="0" w:line="240" w:lineRule="auto"/>
-        <w:rPr>
-          <w:rFonts w:ascii="Consolas" w:hAnsi="Consolas" w:cs="Consolas"/>
-          <w:sz w:val="28"/>
-          <w:szCs w:val="28"/>
-        </w:rPr>
-      </w:pPr>
-      <w:r>
-        <w:rPr>
-          <w:rFonts w:ascii="Consolas" w:hAnsi="Consolas" w:cs="Consolas"/>
-          <w:color w:val="000000"/>
-          <w:sz w:val="28"/>
-          <w:szCs w:val="28"/>
-        </w:rPr>
-        <w:tab/>
-      </w:r>
-      <w:r>
-        <w:rPr>
-          <w:rFonts w:ascii="Consolas" w:hAnsi="Consolas" w:cs="Consolas"/>
-          <w:color w:val="000000"/>
-          <w:sz w:val="28"/>
-          <w:szCs w:val="28"/>
-        </w:rPr>
-        <w:tab/>
-      </w:r>
-    </w:p>
-    <w:p>
-      <w:pPr>
-        <w:autoSpaceDE w:val="0"/>
-        <w:autoSpaceDN w:val="0"/>
-        <w:adjustRightInd w:val="0"/>
-        <w:spacing w:after="0" w:line="240" w:lineRule="auto"/>
-        <w:rPr>
-          <w:rFonts w:ascii="Consolas" w:hAnsi="Consolas" w:cs="Consolas"/>
-          <w:sz w:val="28"/>
-          <w:szCs w:val="28"/>
-        </w:rPr>
-      </w:pPr>
-      <w:r>
-        <w:rPr>
-          <w:rFonts w:ascii="Consolas" w:hAnsi="Consolas" w:cs="Consolas"/>
-          <w:color w:val="000000"/>
-          <w:sz w:val="28"/>
-          <w:szCs w:val="28"/>
-        </w:rPr>
-        <w:tab/>
-      </w:r>
-      <w:r>
-        <w:rPr>
-          <w:rFonts w:ascii="Consolas" w:hAnsi="Consolas" w:cs="Consolas"/>
-          <w:color w:val="000000"/>
-          <w:sz w:val="28"/>
-          <w:szCs w:val="28"/>
-        </w:rPr>
-        <w:tab/>
-        <w:t xml:space="preserve">Session </w:t>
-      </w:r>
+      <w:proofErr w:type="spellStart"/>
       <w:r>
         <w:rPr>
           <w:rFonts w:ascii="Consolas" w:hAnsi="Consolas" w:cs="Consolas"/>
@@ -9612,10 +9595,51 @@
           <w:sz w:val="28"/>
           <w:szCs w:val="28"/>
         </w:rPr>
-        <w:t xml:space="preserve">= </w:t>
+        <w:t>.close</w:t>
+      </w:r>
+      <w:proofErr w:type="spellEnd"/>
+      <w:r>
+        <w:rPr>
+          <w:rFonts w:ascii="Consolas" w:hAnsi="Consolas" w:cs="Consolas"/>
+          <w:color w:val="000000"/>
+          <w:sz w:val="28"/>
+          <w:szCs w:val="28"/>
+        </w:rPr>
+        <w:t>();</w:t>
+      </w:r>
+    </w:p>
+    <w:p>
+      <w:pPr>
+        <w:autoSpaceDE w:val="0"/>
+        <w:autoSpaceDN w:val="0"/>
+        <w:adjustRightInd w:val="0"/>
+        <w:spacing w:after="0" w:line="240" w:lineRule="auto"/>
+        <w:rPr>
+          <w:rFonts w:ascii="Consolas" w:hAnsi="Consolas" w:cs="Consolas"/>
+          <w:sz w:val="28"/>
+          <w:szCs w:val="28"/>
+        </w:rPr>
+      </w:pPr>
+      <w:r>
+        <w:rPr>
+          <w:rFonts w:ascii="Consolas" w:hAnsi="Consolas" w:cs="Consolas"/>
+          <w:color w:val="000000"/>
+          <w:sz w:val="28"/>
+          <w:szCs w:val="28"/>
+        </w:rPr>
+        <w:lastRenderedPageBreak/>
+        <w:tab/>
+      </w:r>
+      <w:r>
+        <w:rPr>
+          <w:rFonts w:ascii="Consolas" w:hAnsi="Consolas" w:cs="Consolas"/>
+          <w:color w:val="000000"/>
+          <w:sz w:val="28"/>
+          <w:szCs w:val="28"/>
+        </w:rPr>
+        <w:tab/>
       </w:r>
       <w:proofErr w:type="spellStart"/>
-      <w:proofErr w:type="gramStart"/>
       <w:r>
         <w:rPr>
           <w:rFonts w:ascii="Consolas" w:hAnsi="Consolas" w:cs="Consolas"/>
@@ -9623,16 +9647,16 @@
           <w:sz w:val="28"/>
           <w:szCs w:val="28"/>
         </w:rPr>
-        <w:t>factory</w:t>
-      </w:r>
-      <w:r>
-        <w:rPr>
-          <w:rFonts w:ascii="Consolas" w:hAnsi="Consolas" w:cs="Consolas"/>
-          <w:color w:val="000000"/>
-          <w:sz w:val="28"/>
-          <w:szCs w:val="28"/>
-        </w:rPr>
-        <w:t>.openSession</w:t>
+        <w:t>out</w:t>
+      </w:r>
+      <w:r>
+        <w:rPr>
+          <w:rFonts w:ascii="Consolas" w:hAnsi="Consolas" w:cs="Consolas"/>
+          <w:color w:val="000000"/>
+          <w:sz w:val="28"/>
+          <w:szCs w:val="28"/>
+        </w:rPr>
+        <w:t>.println</w:t>
       </w:r>
       <w:proofErr w:type="spellEnd"/>
       <w:r>
@@ -9644,7 +9668,35 @@
         </w:rPr>
         <w:t>(</w:t>
       </w:r>
-      <w:proofErr w:type="gramEnd"/>
+      <w:r>
+        <w:rPr>
+          <w:rFonts w:ascii="Consolas" w:hAnsi="Consolas" w:cs="Consolas"/>
+          <w:color w:val="2A00FF"/>
+          <w:sz w:val="28"/>
+          <w:szCs w:val="28"/>
+        </w:rPr>
+        <w:t>"Hibernate Session closed &lt;</w:t>
+      </w:r>
+      <w:proofErr w:type="spellStart"/>
+      <w:r>
+        <w:rPr>
+          <w:rFonts w:ascii="Consolas" w:hAnsi="Consolas" w:cs="Consolas"/>
+          <w:color w:val="2A00FF"/>
+          <w:sz w:val="28"/>
+          <w:szCs w:val="28"/>
+        </w:rPr>
+        <w:t>br</w:t>
+      </w:r>
+      <w:proofErr w:type="spellEnd"/>
+      <w:r>
+        <w:rPr>
+          <w:rFonts w:ascii="Consolas" w:hAnsi="Consolas" w:cs="Consolas"/>
+          <w:color w:val="2A00FF"/>
+          <w:sz w:val="28"/>
+          <w:szCs w:val="28"/>
+        </w:rPr>
+        <w:t>&gt;"</w:t>
+      </w:r>
       <w:r>
         <w:rPr>
           <w:rFonts w:ascii="Consolas" w:hAnsi="Consolas" w:cs="Consolas"/>
@@ -9675,309 +9727,6 @@
           <w:szCs w:val="28"/>
         </w:rPr>
         <w:tab/>
-      </w:r>
-      <w:r>
-        <w:rPr>
-          <w:rFonts w:ascii="Consolas" w:hAnsi="Consolas" w:cs="Consolas"/>
-          <w:color w:val="000000"/>
-          <w:sz w:val="28"/>
-          <w:szCs w:val="28"/>
-        </w:rPr>
-        <w:tab/>
-      </w:r>
-    </w:p>
-    <w:p>
-      <w:pPr>
-        <w:autoSpaceDE w:val="0"/>
-        <w:autoSpaceDN w:val="0"/>
-        <w:adjustRightInd w:val="0"/>
-        <w:spacing w:after="0" w:line="240" w:lineRule="auto"/>
-        <w:rPr>
-          <w:rFonts w:ascii="Consolas" w:hAnsi="Consolas" w:cs="Consolas"/>
-          <w:sz w:val="28"/>
-          <w:szCs w:val="28"/>
-        </w:rPr>
-      </w:pPr>
-      <w:r>
-        <w:rPr>
-          <w:rFonts w:ascii="Consolas" w:hAnsi="Consolas" w:cs="Consolas"/>
-          <w:color w:val="000000"/>
-          <w:sz w:val="28"/>
-          <w:szCs w:val="28"/>
-        </w:rPr>
-        <w:tab/>
-      </w:r>
-      <w:r>
-        <w:rPr>
-          <w:rFonts w:ascii="Consolas" w:hAnsi="Consolas" w:cs="Consolas"/>
-          <w:color w:val="000000"/>
-          <w:sz w:val="28"/>
-          <w:szCs w:val="28"/>
-        </w:rPr>
-        <w:tab/>
-      </w:r>
-      <w:proofErr w:type="spellStart"/>
-      <w:proofErr w:type="gramStart"/>
-      <w:r>
-        <w:rPr>
-          <w:rFonts w:ascii="Consolas" w:hAnsi="Consolas" w:cs="Consolas"/>
-          <w:color w:val="6A3E3E"/>
-          <w:sz w:val="28"/>
-          <w:szCs w:val="28"/>
-        </w:rPr>
-        <w:t>out</w:t>
-      </w:r>
-      <w:r>
-        <w:rPr>
-          <w:rFonts w:ascii="Consolas" w:hAnsi="Consolas" w:cs="Consolas"/>
-          <w:color w:val="000000"/>
-          <w:sz w:val="28"/>
-          <w:szCs w:val="28"/>
-        </w:rPr>
-        <w:t>.println</w:t>
-      </w:r>
-      <w:proofErr w:type="spellEnd"/>
-      <w:r>
-        <w:rPr>
-          <w:rFonts w:ascii="Consolas" w:hAnsi="Consolas" w:cs="Consolas"/>
-          <w:color w:val="000000"/>
-          <w:sz w:val="28"/>
-          <w:szCs w:val="28"/>
-        </w:rPr>
-        <w:t>(</w:t>
-      </w:r>
-      <w:proofErr w:type="gramEnd"/>
-      <w:r>
-        <w:rPr>
-          <w:rFonts w:ascii="Consolas" w:hAnsi="Consolas" w:cs="Consolas"/>
-          <w:color w:val="2A00FF"/>
-          <w:sz w:val="28"/>
-          <w:szCs w:val="28"/>
-        </w:rPr>
-        <w:t>"Hibernate Session Opened &lt;</w:t>
-      </w:r>
-      <w:proofErr w:type="spellStart"/>
-      <w:r>
-        <w:rPr>
-          <w:rFonts w:ascii="Consolas" w:hAnsi="Consolas" w:cs="Consolas"/>
-          <w:color w:val="2A00FF"/>
-          <w:sz w:val="28"/>
-          <w:szCs w:val="28"/>
-        </w:rPr>
-        <w:t>br</w:t>
-      </w:r>
-      <w:proofErr w:type="spellEnd"/>
-      <w:r>
-        <w:rPr>
-          <w:rFonts w:ascii="Consolas" w:hAnsi="Consolas" w:cs="Consolas"/>
-          <w:color w:val="2A00FF"/>
-          <w:sz w:val="28"/>
-          <w:szCs w:val="28"/>
-        </w:rPr>
-        <w:t>&gt;"</w:t>
-      </w:r>
-      <w:r>
-        <w:rPr>
-          <w:rFonts w:ascii="Consolas" w:hAnsi="Consolas" w:cs="Consolas"/>
-          <w:color w:val="000000"/>
-          <w:sz w:val="28"/>
-          <w:szCs w:val="28"/>
-        </w:rPr>
-        <w:t>);</w:t>
-      </w:r>
-    </w:p>
-    <w:p>
-      <w:pPr>
-        <w:autoSpaceDE w:val="0"/>
-        <w:autoSpaceDN w:val="0"/>
-        <w:adjustRightInd w:val="0"/>
-        <w:spacing w:after="0" w:line="240" w:lineRule="auto"/>
-        <w:rPr>
-          <w:rFonts w:ascii="Consolas" w:hAnsi="Consolas" w:cs="Consolas"/>
-          <w:sz w:val="28"/>
-          <w:szCs w:val="28"/>
-        </w:rPr>
-      </w:pPr>
-      <w:r>
-        <w:rPr>
-          <w:rFonts w:ascii="Consolas" w:hAnsi="Consolas" w:cs="Consolas"/>
-          <w:color w:val="000000"/>
-          <w:sz w:val="28"/>
-          <w:szCs w:val="28"/>
-        </w:rPr>
-        <w:tab/>
-      </w:r>
-      <w:r>
-        <w:rPr>
-          <w:rFonts w:ascii="Consolas" w:hAnsi="Consolas" w:cs="Consolas"/>
-          <w:color w:val="000000"/>
-          <w:sz w:val="28"/>
-          <w:szCs w:val="28"/>
-        </w:rPr>
-        <w:tab/>
-      </w:r>
-      <w:proofErr w:type="spellStart"/>
-      <w:proofErr w:type="gramStart"/>
-      <w:r>
-        <w:rPr>
-          <w:rFonts w:ascii="Consolas" w:hAnsi="Consolas" w:cs="Consolas"/>
-          <w:color w:val="6A3E3E"/>
-          <w:sz w:val="28"/>
-          <w:szCs w:val="28"/>
-        </w:rPr>
-        <w:t>session</w:t>
-      </w:r>
-      <w:r>
-        <w:rPr>
-          <w:rFonts w:ascii="Consolas" w:hAnsi="Consolas" w:cs="Consolas"/>
-          <w:color w:val="000000"/>
-          <w:sz w:val="28"/>
-          <w:szCs w:val="28"/>
-        </w:rPr>
-        <w:t>.close</w:t>
-      </w:r>
-      <w:proofErr w:type="spellEnd"/>
-      <w:r>
-        <w:rPr>
-          <w:rFonts w:ascii="Consolas" w:hAnsi="Consolas" w:cs="Consolas"/>
-          <w:color w:val="000000"/>
-          <w:sz w:val="28"/>
-          <w:szCs w:val="28"/>
-        </w:rPr>
-        <w:t>(</w:t>
-      </w:r>
-      <w:proofErr w:type="gramEnd"/>
-      <w:r>
-        <w:rPr>
-          <w:rFonts w:ascii="Consolas" w:hAnsi="Consolas" w:cs="Consolas"/>
-          <w:color w:val="000000"/>
-          <w:sz w:val="28"/>
-          <w:szCs w:val="28"/>
-        </w:rPr>
-        <w:t>);</w:t>
-      </w:r>
-    </w:p>
-    <w:p>
-      <w:pPr>
-        <w:autoSpaceDE w:val="0"/>
-        <w:autoSpaceDN w:val="0"/>
-        <w:adjustRightInd w:val="0"/>
-        <w:spacing w:after="0" w:line="240" w:lineRule="auto"/>
-        <w:rPr>
-          <w:rFonts w:ascii="Consolas" w:hAnsi="Consolas" w:cs="Consolas"/>
-          <w:sz w:val="28"/>
-          <w:szCs w:val="28"/>
-        </w:rPr>
-      </w:pPr>
-      <w:r>
-        <w:rPr>
-          <w:rFonts w:ascii="Consolas" w:hAnsi="Consolas" w:cs="Consolas"/>
-          <w:color w:val="000000"/>
-          <w:sz w:val="28"/>
-          <w:szCs w:val="28"/>
-        </w:rPr>
-        <w:lastRenderedPageBreak/>
-        <w:tab/>
-      </w:r>
-      <w:r>
-        <w:rPr>
-          <w:rFonts w:ascii="Consolas" w:hAnsi="Consolas" w:cs="Consolas"/>
-          <w:color w:val="000000"/>
-          <w:sz w:val="28"/>
-          <w:szCs w:val="28"/>
-        </w:rPr>
-        <w:tab/>
-      </w:r>
-      <w:proofErr w:type="spellStart"/>
-      <w:proofErr w:type="gramStart"/>
-      <w:r>
-        <w:rPr>
-          <w:rFonts w:ascii="Consolas" w:hAnsi="Consolas" w:cs="Consolas"/>
-          <w:color w:val="6A3E3E"/>
-          <w:sz w:val="28"/>
-          <w:szCs w:val="28"/>
-        </w:rPr>
-        <w:t>out</w:t>
-      </w:r>
-      <w:r>
-        <w:rPr>
-          <w:rFonts w:ascii="Consolas" w:hAnsi="Consolas" w:cs="Consolas"/>
-          <w:color w:val="000000"/>
-          <w:sz w:val="28"/>
-          <w:szCs w:val="28"/>
-        </w:rPr>
-        <w:t>.println</w:t>
-      </w:r>
-      <w:proofErr w:type="spellEnd"/>
-      <w:r>
-        <w:rPr>
-          <w:rFonts w:ascii="Consolas" w:hAnsi="Consolas" w:cs="Consolas"/>
-          <w:color w:val="000000"/>
-          <w:sz w:val="28"/>
-          <w:szCs w:val="28"/>
-        </w:rPr>
-        <w:t>(</w:t>
-      </w:r>
-      <w:proofErr w:type="gramEnd"/>
-      <w:r>
-        <w:rPr>
-          <w:rFonts w:ascii="Consolas" w:hAnsi="Consolas" w:cs="Consolas"/>
-          <w:color w:val="2A00FF"/>
-          <w:sz w:val="28"/>
-          <w:szCs w:val="28"/>
-        </w:rPr>
-        <w:t>"Hibernate Session closed &lt;</w:t>
-      </w:r>
-      <w:proofErr w:type="spellStart"/>
-      <w:r>
-        <w:rPr>
-          <w:rFonts w:ascii="Consolas" w:hAnsi="Consolas" w:cs="Consolas"/>
-          <w:color w:val="2A00FF"/>
-          <w:sz w:val="28"/>
-          <w:szCs w:val="28"/>
-        </w:rPr>
-        <w:t>br</w:t>
-      </w:r>
-      <w:proofErr w:type="spellEnd"/>
-      <w:r>
-        <w:rPr>
-          <w:rFonts w:ascii="Consolas" w:hAnsi="Consolas" w:cs="Consolas"/>
-          <w:color w:val="2A00FF"/>
-          <w:sz w:val="28"/>
-          <w:szCs w:val="28"/>
-        </w:rPr>
-        <w:t>&gt;"</w:t>
-      </w:r>
-      <w:r>
-        <w:rPr>
-          <w:rFonts w:ascii="Consolas" w:hAnsi="Consolas" w:cs="Consolas"/>
-          <w:color w:val="000000"/>
-          <w:sz w:val="28"/>
-          <w:szCs w:val="28"/>
-        </w:rPr>
-        <w:t>);</w:t>
-      </w:r>
-    </w:p>
-    <w:p>
-      <w:pPr>
-        <w:autoSpaceDE w:val="0"/>
-        <w:autoSpaceDN w:val="0"/>
-        <w:adjustRightInd w:val="0"/>
-        <w:spacing w:after="0" w:line="240" w:lineRule="auto"/>
-        <w:rPr>
-          <w:rFonts w:ascii="Consolas" w:hAnsi="Consolas" w:cs="Consolas"/>
-          <w:sz w:val="28"/>
-          <w:szCs w:val="28"/>
-        </w:rPr>
-      </w:pPr>
-      <w:r>
-        <w:rPr>
-          <w:rFonts w:ascii="Consolas" w:hAnsi="Consolas" w:cs="Consolas"/>
-          <w:color w:val="000000"/>
-          <w:sz w:val="28"/>
-          <w:szCs w:val="28"/>
-        </w:rPr>
-        <w:tab/>
         <w:t>}</w:t>
       </w:r>
     </w:p>
@@ -10038,7 +9787,6 @@
         </w:rPr>
         <w:tab/>
       </w:r>
-      <w:proofErr w:type="gramStart"/>
       <w:r>
         <w:rPr>
           <w:rFonts w:ascii="Consolas" w:hAnsi="Consolas" w:cs="Consolas"/>
@@ -10050,7 +9798,6 @@
         </w:rPr>
         <w:t>protected</w:t>
       </w:r>
-      <w:proofErr w:type="gramEnd"/>
       <w:r>
         <w:rPr>
           <w:rFonts w:ascii="Consolas" w:hAnsi="Consolas" w:cs="Consolas"/>
@@ -10328,7 +10075,6 @@
         <w:tab/>
       </w:r>
       <w:proofErr w:type="spellStart"/>
-      <w:proofErr w:type="gramStart"/>
       <w:r>
         <w:rPr>
           <w:rFonts w:ascii="Consolas" w:hAnsi="Consolas" w:cs="Consolas"/>
@@ -10348,7 +10094,6 @@
         </w:rPr>
         <w:t>(</w:t>
       </w:r>
-      <w:proofErr w:type="gramEnd"/>
       <w:r>
         <w:rPr>
           <w:rFonts w:ascii="Consolas" w:hAnsi="Consolas" w:cs="Consolas"/>
@@ -10446,6 +10191,2701 @@
     </w:p>
     <w:p/>
     <w:p/>
+    <w:p/>
+    <w:p/>
+    <w:p>
+      <w:r>
+        <w:t>Run the project and check the out put</w:t>
+      </w:r>
+    </w:p>
+    <w:p/>
+    <w:p/>
+    <w:p>
+      <w:r>
+        <w:t>Now to prepare the same project by using annotation</w:t>
+      </w:r>
+    </w:p>
+    <w:p/>
+    <w:p>
+      <w:r>
+        <w:t>Follow all the steps we had performed above</w:t>
+      </w:r>
+    </w:p>
+    <w:p/>
+    <w:p>
+      <w:r>
+        <w:t>Just don’t prepare student.hbm.xml</w:t>
+      </w:r>
+    </w:p>
+    <w:p/>
+    <w:p/>
+    <w:p>
+      <w:r>
+        <w:t xml:space="preserve">Now go to the </w:t>
+      </w:r>
+      <w:proofErr w:type="spellStart"/>
+      <w:r>
+        <w:t>student.class</w:t>
+      </w:r>
+      <w:proofErr w:type="spellEnd"/>
+      <w:r>
+        <w:t xml:space="preserve"> and use annotations as mentioned below</w:t>
+      </w:r>
+    </w:p>
+    <w:p/>
+    <w:p>
+      <w:pPr>
+        <w:autoSpaceDE w:val="0"/>
+        <w:autoSpaceDN w:val="0"/>
+        <w:adjustRightInd w:val="0"/>
+        <w:spacing w:after="0" w:line="240" w:lineRule="auto"/>
+        <w:rPr>
+          <w:rFonts w:ascii="Consolas" w:hAnsi="Consolas" w:cs="Consolas"/>
+          <w:sz w:val="28"/>
+          <w:szCs w:val="28"/>
+        </w:rPr>
+      </w:pPr>
+      <w:r>
+        <w:rPr>
+          <w:rFonts w:ascii="Consolas" w:hAnsi="Consolas" w:cs="Consolas"/>
+          <w:b/>
+          <w:bCs/>
+          <w:color w:val="7F0055"/>
+          <w:sz w:val="28"/>
+          <w:szCs w:val="28"/>
+        </w:rPr>
+        <w:t>package</w:t>
+      </w:r>
+      <w:r>
+        <w:rPr>
+          <w:rFonts w:ascii="Consolas" w:hAnsi="Consolas" w:cs="Consolas"/>
+          <w:color w:val="000000"/>
+          <w:sz w:val="28"/>
+          <w:szCs w:val="28"/>
+        </w:rPr>
+        <w:t xml:space="preserve"> </w:t>
+      </w:r>
+      <w:proofErr w:type="spellStart"/>
+      <w:r>
+        <w:rPr>
+          <w:rFonts w:ascii="Consolas" w:hAnsi="Consolas" w:cs="Consolas"/>
+          <w:color w:val="000000"/>
+          <w:sz w:val="28"/>
+          <w:szCs w:val="28"/>
+        </w:rPr>
+        <w:t>com.simplilearn</w:t>
+      </w:r>
+      <w:proofErr w:type="spellEnd"/>
+      <w:r>
+        <w:rPr>
+          <w:rFonts w:ascii="Consolas" w:hAnsi="Consolas" w:cs="Consolas"/>
+          <w:color w:val="000000"/>
+          <w:sz w:val="28"/>
+          <w:szCs w:val="28"/>
+        </w:rPr>
+        <w:t>;</w:t>
+      </w:r>
+    </w:p>
+    <w:p>
+      <w:pPr>
+        <w:autoSpaceDE w:val="0"/>
+        <w:autoSpaceDN w:val="0"/>
+        <w:adjustRightInd w:val="0"/>
+        <w:spacing w:after="0" w:line="240" w:lineRule="auto"/>
+        <w:rPr>
+          <w:rFonts w:ascii="Consolas" w:hAnsi="Consolas" w:cs="Consolas"/>
+          <w:sz w:val="28"/>
+          <w:szCs w:val="28"/>
+        </w:rPr>
+      </w:pPr>
+    </w:p>
+    <w:p>
+      <w:pPr>
+        <w:autoSpaceDE w:val="0"/>
+        <w:autoSpaceDN w:val="0"/>
+        <w:adjustRightInd w:val="0"/>
+        <w:spacing w:after="0" w:line="240" w:lineRule="auto"/>
+        <w:rPr>
+          <w:rFonts w:ascii="Consolas" w:hAnsi="Consolas" w:cs="Consolas"/>
+          <w:sz w:val="28"/>
+          <w:szCs w:val="28"/>
+        </w:rPr>
+      </w:pPr>
+      <w:r>
+        <w:rPr>
+          <w:rFonts w:ascii="Consolas" w:hAnsi="Consolas" w:cs="Consolas"/>
+          <w:b/>
+          <w:bCs/>
+          <w:color w:val="7F0055"/>
+          <w:sz w:val="28"/>
+          <w:szCs w:val="28"/>
+        </w:rPr>
+        <w:t>import</w:t>
+      </w:r>
+      <w:r>
+        <w:rPr>
+          <w:rFonts w:ascii="Consolas" w:hAnsi="Consolas" w:cs="Consolas"/>
+          <w:color w:val="000000"/>
+          <w:sz w:val="28"/>
+          <w:szCs w:val="28"/>
+        </w:rPr>
+        <w:t xml:space="preserve"> </w:t>
+      </w:r>
+      <w:proofErr w:type="spellStart"/>
+      <w:r>
+        <w:rPr>
+          <w:rFonts w:ascii="Consolas" w:hAnsi="Consolas" w:cs="Consolas"/>
+          <w:color w:val="000000"/>
+          <w:sz w:val="28"/>
+          <w:szCs w:val="28"/>
+        </w:rPr>
+        <w:t>javax.persistence.Column</w:t>
+      </w:r>
+      <w:proofErr w:type="spellEnd"/>
+      <w:r>
+        <w:rPr>
+          <w:rFonts w:ascii="Consolas" w:hAnsi="Consolas" w:cs="Consolas"/>
+          <w:color w:val="000000"/>
+          <w:sz w:val="28"/>
+          <w:szCs w:val="28"/>
+        </w:rPr>
+        <w:t>;</w:t>
+      </w:r>
+    </w:p>
+    <w:p>
+      <w:pPr>
+        <w:autoSpaceDE w:val="0"/>
+        <w:autoSpaceDN w:val="0"/>
+        <w:adjustRightInd w:val="0"/>
+        <w:spacing w:after="0" w:line="240" w:lineRule="auto"/>
+        <w:rPr>
+          <w:rFonts w:ascii="Consolas" w:hAnsi="Consolas" w:cs="Consolas"/>
+          <w:sz w:val="28"/>
+          <w:szCs w:val="28"/>
+        </w:rPr>
+      </w:pPr>
+      <w:r>
+        <w:rPr>
+          <w:rFonts w:ascii="Consolas" w:hAnsi="Consolas" w:cs="Consolas"/>
+          <w:b/>
+          <w:bCs/>
+          <w:color w:val="7F0055"/>
+          <w:sz w:val="28"/>
+          <w:szCs w:val="28"/>
+        </w:rPr>
+        <w:t>import</w:t>
+      </w:r>
+      <w:r>
+        <w:rPr>
+          <w:rFonts w:ascii="Consolas" w:hAnsi="Consolas" w:cs="Consolas"/>
+          <w:color w:val="000000"/>
+          <w:sz w:val="28"/>
+          <w:szCs w:val="28"/>
+        </w:rPr>
+        <w:t xml:space="preserve"> </w:t>
+      </w:r>
+      <w:proofErr w:type="spellStart"/>
+      <w:r>
+        <w:rPr>
+          <w:rFonts w:ascii="Consolas" w:hAnsi="Consolas" w:cs="Consolas"/>
+          <w:color w:val="000000"/>
+          <w:sz w:val="28"/>
+          <w:szCs w:val="28"/>
+        </w:rPr>
+        <w:t>javax.persistence.Entity</w:t>
+      </w:r>
+      <w:proofErr w:type="spellEnd"/>
+      <w:r>
+        <w:rPr>
+          <w:rFonts w:ascii="Consolas" w:hAnsi="Consolas" w:cs="Consolas"/>
+          <w:color w:val="000000"/>
+          <w:sz w:val="28"/>
+          <w:szCs w:val="28"/>
+        </w:rPr>
+        <w:t>;</w:t>
+      </w:r>
+    </w:p>
+    <w:p>
+      <w:pPr>
+        <w:autoSpaceDE w:val="0"/>
+        <w:autoSpaceDN w:val="0"/>
+        <w:adjustRightInd w:val="0"/>
+        <w:spacing w:after="0" w:line="240" w:lineRule="auto"/>
+        <w:rPr>
+          <w:rFonts w:ascii="Consolas" w:hAnsi="Consolas" w:cs="Consolas"/>
+          <w:sz w:val="28"/>
+          <w:szCs w:val="28"/>
+        </w:rPr>
+      </w:pPr>
+      <w:r>
+        <w:rPr>
+          <w:rFonts w:ascii="Consolas" w:hAnsi="Consolas" w:cs="Consolas"/>
+          <w:b/>
+          <w:bCs/>
+          <w:color w:val="7F0055"/>
+          <w:sz w:val="28"/>
+          <w:szCs w:val="28"/>
+        </w:rPr>
+        <w:t>import</w:t>
+      </w:r>
+      <w:r>
+        <w:rPr>
+          <w:rFonts w:ascii="Consolas" w:hAnsi="Consolas" w:cs="Consolas"/>
+          <w:color w:val="000000"/>
+          <w:sz w:val="28"/>
+          <w:szCs w:val="28"/>
+        </w:rPr>
+        <w:t xml:space="preserve"> </w:t>
+      </w:r>
+      <w:proofErr w:type="spellStart"/>
+      <w:r>
+        <w:rPr>
+          <w:rFonts w:ascii="Consolas" w:hAnsi="Consolas" w:cs="Consolas"/>
+          <w:color w:val="000000"/>
+          <w:sz w:val="28"/>
+          <w:szCs w:val="28"/>
+        </w:rPr>
+        <w:t>javax.persistence.GeneratedValue</w:t>
+      </w:r>
+      <w:proofErr w:type="spellEnd"/>
+      <w:r>
+        <w:rPr>
+          <w:rFonts w:ascii="Consolas" w:hAnsi="Consolas" w:cs="Consolas"/>
+          <w:color w:val="000000"/>
+          <w:sz w:val="28"/>
+          <w:szCs w:val="28"/>
+        </w:rPr>
+        <w:t>;</w:t>
+      </w:r>
+    </w:p>
+    <w:p>
+      <w:pPr>
+        <w:autoSpaceDE w:val="0"/>
+        <w:autoSpaceDN w:val="0"/>
+        <w:adjustRightInd w:val="0"/>
+        <w:spacing w:after="0" w:line="240" w:lineRule="auto"/>
+        <w:rPr>
+          <w:rFonts w:ascii="Consolas" w:hAnsi="Consolas" w:cs="Consolas"/>
+          <w:sz w:val="28"/>
+          <w:szCs w:val="28"/>
+        </w:rPr>
+      </w:pPr>
+      <w:r>
+        <w:rPr>
+          <w:rFonts w:ascii="Consolas" w:hAnsi="Consolas" w:cs="Consolas"/>
+          <w:b/>
+          <w:bCs/>
+          <w:color w:val="7F0055"/>
+          <w:sz w:val="28"/>
+          <w:szCs w:val="28"/>
+        </w:rPr>
+        <w:lastRenderedPageBreak/>
+        <w:t>import</w:t>
+      </w:r>
+      <w:r>
+        <w:rPr>
+          <w:rFonts w:ascii="Consolas" w:hAnsi="Consolas" w:cs="Consolas"/>
+          <w:color w:val="000000"/>
+          <w:sz w:val="28"/>
+          <w:szCs w:val="28"/>
+        </w:rPr>
+        <w:t xml:space="preserve"> </w:t>
+      </w:r>
+      <w:proofErr w:type="spellStart"/>
+      <w:r>
+        <w:rPr>
+          <w:rFonts w:ascii="Consolas" w:hAnsi="Consolas" w:cs="Consolas"/>
+          <w:color w:val="000000"/>
+          <w:sz w:val="28"/>
+          <w:szCs w:val="28"/>
+        </w:rPr>
+        <w:t>javax.persistence.GenerationType</w:t>
+      </w:r>
+      <w:proofErr w:type="spellEnd"/>
+      <w:r>
+        <w:rPr>
+          <w:rFonts w:ascii="Consolas" w:hAnsi="Consolas" w:cs="Consolas"/>
+          <w:color w:val="000000"/>
+          <w:sz w:val="28"/>
+          <w:szCs w:val="28"/>
+        </w:rPr>
+        <w:t>;</w:t>
+      </w:r>
+    </w:p>
+    <w:p>
+      <w:pPr>
+        <w:autoSpaceDE w:val="0"/>
+        <w:autoSpaceDN w:val="0"/>
+        <w:adjustRightInd w:val="0"/>
+        <w:spacing w:after="0" w:line="240" w:lineRule="auto"/>
+        <w:rPr>
+          <w:rFonts w:ascii="Consolas" w:hAnsi="Consolas" w:cs="Consolas"/>
+          <w:sz w:val="28"/>
+          <w:szCs w:val="28"/>
+        </w:rPr>
+      </w:pPr>
+      <w:r>
+        <w:rPr>
+          <w:rFonts w:ascii="Consolas" w:hAnsi="Consolas" w:cs="Consolas"/>
+          <w:b/>
+          <w:bCs/>
+          <w:color w:val="7F0055"/>
+          <w:sz w:val="28"/>
+          <w:szCs w:val="28"/>
+        </w:rPr>
+        <w:t>import</w:t>
+      </w:r>
+      <w:r>
+        <w:rPr>
+          <w:rFonts w:ascii="Consolas" w:hAnsi="Consolas" w:cs="Consolas"/>
+          <w:color w:val="000000"/>
+          <w:sz w:val="28"/>
+          <w:szCs w:val="28"/>
+        </w:rPr>
+        <w:t xml:space="preserve"> </w:t>
+      </w:r>
+      <w:proofErr w:type="spellStart"/>
+      <w:r>
+        <w:rPr>
+          <w:rFonts w:ascii="Consolas" w:hAnsi="Consolas" w:cs="Consolas"/>
+          <w:color w:val="000000"/>
+          <w:sz w:val="28"/>
+          <w:szCs w:val="28"/>
+        </w:rPr>
+        <w:t>javax.persistence.Id</w:t>
+      </w:r>
+      <w:proofErr w:type="spellEnd"/>
+      <w:r>
+        <w:rPr>
+          <w:rFonts w:ascii="Consolas" w:hAnsi="Consolas" w:cs="Consolas"/>
+          <w:color w:val="000000"/>
+          <w:sz w:val="28"/>
+          <w:szCs w:val="28"/>
+        </w:rPr>
+        <w:t>;</w:t>
+      </w:r>
+    </w:p>
+    <w:p>
+      <w:pPr>
+        <w:autoSpaceDE w:val="0"/>
+        <w:autoSpaceDN w:val="0"/>
+        <w:adjustRightInd w:val="0"/>
+        <w:spacing w:after="0" w:line="240" w:lineRule="auto"/>
+        <w:rPr>
+          <w:rFonts w:ascii="Consolas" w:hAnsi="Consolas" w:cs="Consolas"/>
+          <w:sz w:val="28"/>
+          <w:szCs w:val="28"/>
+        </w:rPr>
+      </w:pPr>
+      <w:r>
+        <w:rPr>
+          <w:rFonts w:ascii="Consolas" w:hAnsi="Consolas" w:cs="Consolas"/>
+          <w:b/>
+          <w:bCs/>
+          <w:color w:val="7F0055"/>
+          <w:sz w:val="28"/>
+          <w:szCs w:val="28"/>
+        </w:rPr>
+        <w:t>import</w:t>
+      </w:r>
+      <w:r>
+        <w:rPr>
+          <w:rFonts w:ascii="Consolas" w:hAnsi="Consolas" w:cs="Consolas"/>
+          <w:color w:val="000000"/>
+          <w:sz w:val="28"/>
+          <w:szCs w:val="28"/>
+        </w:rPr>
+        <w:t xml:space="preserve"> </w:t>
+      </w:r>
+      <w:proofErr w:type="spellStart"/>
+      <w:r>
+        <w:rPr>
+          <w:rFonts w:ascii="Consolas" w:hAnsi="Consolas" w:cs="Consolas"/>
+          <w:color w:val="000000"/>
+          <w:sz w:val="28"/>
+          <w:szCs w:val="28"/>
+        </w:rPr>
+        <w:t>javax.persistence.Table</w:t>
+      </w:r>
+      <w:proofErr w:type="spellEnd"/>
+      <w:r>
+        <w:rPr>
+          <w:rFonts w:ascii="Consolas" w:hAnsi="Consolas" w:cs="Consolas"/>
+          <w:color w:val="000000"/>
+          <w:sz w:val="28"/>
+          <w:szCs w:val="28"/>
+        </w:rPr>
+        <w:t>;</w:t>
+      </w:r>
+    </w:p>
+    <w:p>
+      <w:pPr>
+        <w:autoSpaceDE w:val="0"/>
+        <w:autoSpaceDN w:val="0"/>
+        <w:adjustRightInd w:val="0"/>
+        <w:spacing w:after="0" w:line="240" w:lineRule="auto"/>
+        <w:rPr>
+          <w:rFonts w:ascii="Consolas" w:hAnsi="Consolas" w:cs="Consolas"/>
+          <w:sz w:val="28"/>
+          <w:szCs w:val="28"/>
+        </w:rPr>
+      </w:pPr>
+    </w:p>
+    <w:p>
+      <w:pPr>
+        <w:autoSpaceDE w:val="0"/>
+        <w:autoSpaceDN w:val="0"/>
+        <w:adjustRightInd w:val="0"/>
+        <w:spacing w:after="0" w:line="240" w:lineRule="auto"/>
+        <w:rPr>
+          <w:rFonts w:ascii="Consolas" w:hAnsi="Consolas" w:cs="Consolas"/>
+          <w:sz w:val="28"/>
+          <w:szCs w:val="28"/>
+        </w:rPr>
+      </w:pPr>
+      <w:r>
+        <w:rPr>
+          <w:rFonts w:ascii="Consolas" w:hAnsi="Consolas" w:cs="Consolas"/>
+          <w:color w:val="646464"/>
+          <w:sz w:val="28"/>
+          <w:szCs w:val="28"/>
+        </w:rPr>
+        <w:t>@Entity</w:t>
+      </w:r>
+    </w:p>
+    <w:p>
+      <w:pPr>
+        <w:autoSpaceDE w:val="0"/>
+        <w:autoSpaceDN w:val="0"/>
+        <w:adjustRightInd w:val="0"/>
+        <w:spacing w:after="0" w:line="240" w:lineRule="auto"/>
+        <w:rPr>
+          <w:rFonts w:ascii="Consolas" w:hAnsi="Consolas" w:cs="Consolas"/>
+          <w:sz w:val="28"/>
+          <w:szCs w:val="28"/>
+        </w:rPr>
+      </w:pPr>
+      <w:r>
+        <w:rPr>
+          <w:rFonts w:ascii="Consolas" w:hAnsi="Consolas" w:cs="Consolas"/>
+          <w:color w:val="646464"/>
+          <w:sz w:val="28"/>
+          <w:szCs w:val="28"/>
+        </w:rPr>
+        <w:t>@Table</w:t>
+      </w:r>
+      <w:r>
+        <w:rPr>
+          <w:rFonts w:ascii="Consolas" w:hAnsi="Consolas" w:cs="Consolas"/>
+          <w:color w:val="000000"/>
+          <w:sz w:val="28"/>
+          <w:szCs w:val="28"/>
+        </w:rPr>
+        <w:t>(name =</w:t>
+      </w:r>
+      <w:r>
+        <w:rPr>
+          <w:rFonts w:ascii="Consolas" w:hAnsi="Consolas" w:cs="Consolas"/>
+          <w:color w:val="2A00FF"/>
+          <w:sz w:val="28"/>
+          <w:szCs w:val="28"/>
+        </w:rPr>
+        <w:t>"</w:t>
+      </w:r>
+      <w:proofErr w:type="spellStart"/>
+      <w:r>
+        <w:rPr>
+          <w:rFonts w:ascii="Consolas" w:hAnsi="Consolas" w:cs="Consolas"/>
+          <w:color w:val="2A00FF"/>
+          <w:sz w:val="28"/>
+          <w:szCs w:val="28"/>
+        </w:rPr>
+        <w:t>Student_Table</w:t>
+      </w:r>
+      <w:proofErr w:type="spellEnd"/>
+      <w:r>
+        <w:rPr>
+          <w:rFonts w:ascii="Consolas" w:hAnsi="Consolas" w:cs="Consolas"/>
+          <w:color w:val="2A00FF"/>
+          <w:sz w:val="28"/>
+          <w:szCs w:val="28"/>
+        </w:rPr>
+        <w:t>"</w:t>
+      </w:r>
+      <w:r>
+        <w:rPr>
+          <w:rFonts w:ascii="Consolas" w:hAnsi="Consolas" w:cs="Consolas"/>
+          <w:color w:val="000000"/>
+          <w:sz w:val="28"/>
+          <w:szCs w:val="28"/>
+        </w:rPr>
+        <w:t>)</w:t>
+      </w:r>
+    </w:p>
+    <w:p>
+      <w:pPr>
+        <w:autoSpaceDE w:val="0"/>
+        <w:autoSpaceDN w:val="0"/>
+        <w:adjustRightInd w:val="0"/>
+        <w:spacing w:after="0" w:line="240" w:lineRule="auto"/>
+        <w:rPr>
+          <w:rFonts w:ascii="Consolas" w:hAnsi="Consolas" w:cs="Consolas"/>
+          <w:sz w:val="28"/>
+          <w:szCs w:val="28"/>
+        </w:rPr>
+      </w:pPr>
+      <w:r>
+        <w:rPr>
+          <w:rFonts w:ascii="Consolas" w:hAnsi="Consolas" w:cs="Consolas"/>
+          <w:b/>
+          <w:bCs/>
+          <w:color w:val="7F0055"/>
+          <w:sz w:val="28"/>
+          <w:szCs w:val="28"/>
+        </w:rPr>
+        <w:t>public</w:t>
+      </w:r>
+      <w:r>
+        <w:rPr>
+          <w:rFonts w:ascii="Consolas" w:hAnsi="Consolas" w:cs="Consolas"/>
+          <w:color w:val="000000"/>
+          <w:sz w:val="28"/>
+          <w:szCs w:val="28"/>
+        </w:rPr>
+        <w:t xml:space="preserve"> </w:t>
+      </w:r>
+      <w:r>
+        <w:rPr>
+          <w:rFonts w:ascii="Consolas" w:hAnsi="Consolas" w:cs="Consolas"/>
+          <w:b/>
+          <w:bCs/>
+          <w:color w:val="7F0055"/>
+          <w:sz w:val="28"/>
+          <w:szCs w:val="28"/>
+        </w:rPr>
+        <w:t>class</w:t>
+      </w:r>
+      <w:r>
+        <w:rPr>
+          <w:rFonts w:ascii="Consolas" w:hAnsi="Consolas" w:cs="Consolas"/>
+          <w:color w:val="000000"/>
+          <w:sz w:val="28"/>
+          <w:szCs w:val="28"/>
+        </w:rPr>
+        <w:t xml:space="preserve"> Student {</w:t>
+      </w:r>
+    </w:p>
+    <w:p>
+      <w:pPr>
+        <w:autoSpaceDE w:val="0"/>
+        <w:autoSpaceDN w:val="0"/>
+        <w:adjustRightInd w:val="0"/>
+        <w:spacing w:after="0" w:line="240" w:lineRule="auto"/>
+        <w:rPr>
+          <w:rFonts w:ascii="Consolas" w:hAnsi="Consolas" w:cs="Consolas"/>
+          <w:sz w:val="28"/>
+          <w:szCs w:val="28"/>
+        </w:rPr>
+      </w:pPr>
+    </w:p>
+    <w:p>
+      <w:pPr>
+        <w:autoSpaceDE w:val="0"/>
+        <w:autoSpaceDN w:val="0"/>
+        <w:adjustRightInd w:val="0"/>
+        <w:spacing w:after="0" w:line="240" w:lineRule="auto"/>
+        <w:rPr>
+          <w:rFonts w:ascii="Consolas" w:hAnsi="Consolas" w:cs="Consolas"/>
+          <w:sz w:val="28"/>
+          <w:szCs w:val="28"/>
+        </w:rPr>
+      </w:pPr>
+      <w:r>
+        <w:rPr>
+          <w:rFonts w:ascii="Consolas" w:hAnsi="Consolas" w:cs="Consolas"/>
+          <w:color w:val="000000"/>
+          <w:sz w:val="28"/>
+          <w:szCs w:val="28"/>
+        </w:rPr>
+        <w:tab/>
+      </w:r>
+      <w:r>
+        <w:rPr>
+          <w:rFonts w:ascii="Consolas" w:hAnsi="Consolas" w:cs="Consolas"/>
+          <w:color w:val="646464"/>
+          <w:sz w:val="28"/>
+          <w:szCs w:val="28"/>
+        </w:rPr>
+        <w:t>@Id</w:t>
+      </w:r>
+    </w:p>
+    <w:p>
+      <w:pPr>
+        <w:autoSpaceDE w:val="0"/>
+        <w:autoSpaceDN w:val="0"/>
+        <w:adjustRightInd w:val="0"/>
+        <w:spacing w:after="0" w:line="240" w:lineRule="auto"/>
+        <w:rPr>
+          <w:rFonts w:ascii="Consolas" w:hAnsi="Consolas" w:cs="Consolas"/>
+          <w:sz w:val="28"/>
+          <w:szCs w:val="28"/>
+        </w:rPr>
+      </w:pPr>
+      <w:r>
+        <w:rPr>
+          <w:rFonts w:ascii="Consolas" w:hAnsi="Consolas" w:cs="Consolas"/>
+          <w:color w:val="000000"/>
+          <w:sz w:val="28"/>
+          <w:szCs w:val="28"/>
+        </w:rPr>
+        <w:tab/>
+      </w:r>
+      <w:r>
+        <w:rPr>
+          <w:rFonts w:ascii="Consolas" w:hAnsi="Consolas" w:cs="Consolas"/>
+          <w:color w:val="646464"/>
+          <w:sz w:val="28"/>
+          <w:szCs w:val="28"/>
+        </w:rPr>
+        <w:t>@Column</w:t>
+      </w:r>
+      <w:r>
+        <w:rPr>
+          <w:rFonts w:ascii="Consolas" w:hAnsi="Consolas" w:cs="Consolas"/>
+          <w:color w:val="000000"/>
+          <w:sz w:val="28"/>
+          <w:szCs w:val="28"/>
+        </w:rPr>
+        <w:t>(name=</w:t>
+      </w:r>
+      <w:r>
+        <w:rPr>
+          <w:rFonts w:ascii="Consolas" w:hAnsi="Consolas" w:cs="Consolas"/>
+          <w:color w:val="2A00FF"/>
+          <w:sz w:val="28"/>
+          <w:szCs w:val="28"/>
+        </w:rPr>
+        <w:t>"</w:t>
+      </w:r>
+      <w:proofErr w:type="spellStart"/>
+      <w:r>
+        <w:rPr>
+          <w:rFonts w:ascii="Consolas" w:hAnsi="Consolas" w:cs="Consolas"/>
+          <w:color w:val="2A00FF"/>
+          <w:sz w:val="28"/>
+          <w:szCs w:val="28"/>
+        </w:rPr>
+        <w:t>sid</w:t>
+      </w:r>
+      <w:proofErr w:type="spellEnd"/>
+      <w:r>
+        <w:rPr>
+          <w:rFonts w:ascii="Consolas" w:hAnsi="Consolas" w:cs="Consolas"/>
+          <w:color w:val="2A00FF"/>
+          <w:sz w:val="28"/>
+          <w:szCs w:val="28"/>
+        </w:rPr>
+        <w:t>"</w:t>
+      </w:r>
+      <w:r>
+        <w:rPr>
+          <w:rFonts w:ascii="Consolas" w:hAnsi="Consolas" w:cs="Consolas"/>
+          <w:color w:val="000000"/>
+          <w:sz w:val="28"/>
+          <w:szCs w:val="28"/>
+        </w:rPr>
+        <w:t>)</w:t>
+      </w:r>
+    </w:p>
+    <w:p>
+      <w:pPr>
+        <w:autoSpaceDE w:val="0"/>
+        <w:autoSpaceDN w:val="0"/>
+        <w:adjustRightInd w:val="0"/>
+        <w:spacing w:after="0" w:line="240" w:lineRule="auto"/>
+        <w:rPr>
+          <w:rFonts w:ascii="Consolas" w:hAnsi="Consolas" w:cs="Consolas"/>
+          <w:sz w:val="28"/>
+          <w:szCs w:val="28"/>
+        </w:rPr>
+      </w:pPr>
+      <w:r>
+        <w:rPr>
+          <w:rFonts w:ascii="Consolas" w:hAnsi="Consolas" w:cs="Consolas"/>
+          <w:color w:val="000000"/>
+          <w:sz w:val="28"/>
+          <w:szCs w:val="28"/>
+        </w:rPr>
+        <w:tab/>
+      </w:r>
+      <w:r>
+        <w:rPr>
+          <w:rFonts w:ascii="Consolas" w:hAnsi="Consolas" w:cs="Consolas"/>
+          <w:color w:val="646464"/>
+          <w:sz w:val="28"/>
+          <w:szCs w:val="28"/>
+        </w:rPr>
+        <w:t>@</w:t>
+      </w:r>
+      <w:proofErr w:type="spellStart"/>
+      <w:r>
+        <w:rPr>
+          <w:rFonts w:ascii="Consolas" w:hAnsi="Consolas" w:cs="Consolas"/>
+          <w:color w:val="646464"/>
+          <w:sz w:val="28"/>
+          <w:szCs w:val="28"/>
+        </w:rPr>
+        <w:t>GeneratedValue</w:t>
+      </w:r>
+      <w:proofErr w:type="spellEnd"/>
+      <w:r>
+        <w:rPr>
+          <w:rFonts w:ascii="Consolas" w:hAnsi="Consolas" w:cs="Consolas"/>
+          <w:color w:val="000000"/>
+          <w:sz w:val="28"/>
+          <w:szCs w:val="28"/>
+        </w:rPr>
+        <w:t>(</w:t>
+      </w:r>
+      <w:r>
+        <w:rPr>
+          <w:rFonts w:ascii="Consolas" w:hAnsi="Consolas" w:cs="Consolas"/>
+          <w:color w:val="000000"/>
+          <w:sz w:val="28"/>
+          <w:szCs w:val="28"/>
+          <w:shd w:val="clear" w:color="auto" w:fill="D4D4D4"/>
+        </w:rPr>
+        <w:t>strategy</w:t>
+      </w:r>
+      <w:r>
+        <w:rPr>
+          <w:rFonts w:ascii="Consolas" w:hAnsi="Consolas" w:cs="Consolas"/>
+          <w:color w:val="000000"/>
+          <w:sz w:val="28"/>
+          <w:szCs w:val="28"/>
+        </w:rPr>
+        <w:t xml:space="preserve"> = </w:t>
+      </w:r>
+      <w:proofErr w:type="spellStart"/>
+      <w:r>
+        <w:rPr>
+          <w:rFonts w:ascii="Consolas" w:hAnsi="Consolas" w:cs="Consolas"/>
+          <w:color w:val="000000"/>
+          <w:sz w:val="28"/>
+          <w:szCs w:val="28"/>
+        </w:rPr>
+        <w:t>GenerationType.</w:t>
+      </w:r>
+      <w:r>
+        <w:rPr>
+          <w:rFonts w:ascii="Consolas" w:hAnsi="Consolas" w:cs="Consolas"/>
+          <w:b/>
+          <w:bCs/>
+          <w:i/>
+          <w:iCs/>
+          <w:color w:val="0000C0"/>
+          <w:sz w:val="28"/>
+          <w:szCs w:val="28"/>
+        </w:rPr>
+        <w:t>AUTO</w:t>
+      </w:r>
+      <w:proofErr w:type="spellEnd"/>
+      <w:r>
+        <w:rPr>
+          <w:rFonts w:ascii="Consolas" w:hAnsi="Consolas" w:cs="Consolas"/>
+          <w:color w:val="000000"/>
+          <w:sz w:val="28"/>
+          <w:szCs w:val="28"/>
+        </w:rPr>
+        <w:t>)</w:t>
+      </w:r>
+    </w:p>
+    <w:p>
+      <w:pPr>
+        <w:autoSpaceDE w:val="0"/>
+        <w:autoSpaceDN w:val="0"/>
+        <w:adjustRightInd w:val="0"/>
+        <w:spacing w:after="0" w:line="240" w:lineRule="auto"/>
+        <w:rPr>
+          <w:rFonts w:ascii="Consolas" w:hAnsi="Consolas" w:cs="Consolas"/>
+          <w:sz w:val="28"/>
+          <w:szCs w:val="28"/>
+        </w:rPr>
+      </w:pPr>
+      <w:r>
+        <w:rPr>
+          <w:rFonts w:ascii="Consolas" w:hAnsi="Consolas" w:cs="Consolas"/>
+          <w:color w:val="000000"/>
+          <w:sz w:val="28"/>
+          <w:szCs w:val="28"/>
+        </w:rPr>
+        <w:tab/>
+      </w:r>
+      <w:r>
+        <w:rPr>
+          <w:rFonts w:ascii="Consolas" w:hAnsi="Consolas" w:cs="Consolas"/>
+          <w:b/>
+          <w:bCs/>
+          <w:color w:val="7F0055"/>
+          <w:sz w:val="28"/>
+          <w:szCs w:val="28"/>
+        </w:rPr>
+        <w:t>private</w:t>
+      </w:r>
+      <w:r>
+        <w:rPr>
+          <w:rFonts w:ascii="Consolas" w:hAnsi="Consolas" w:cs="Consolas"/>
+          <w:color w:val="000000"/>
+          <w:sz w:val="28"/>
+          <w:szCs w:val="28"/>
+        </w:rPr>
+        <w:t xml:space="preserve"> </w:t>
+      </w:r>
+      <w:proofErr w:type="spellStart"/>
+      <w:r>
+        <w:rPr>
+          <w:rFonts w:ascii="Consolas" w:hAnsi="Consolas" w:cs="Consolas"/>
+          <w:b/>
+          <w:bCs/>
+          <w:color w:val="7F0055"/>
+          <w:sz w:val="28"/>
+          <w:szCs w:val="28"/>
+        </w:rPr>
+        <w:t>int</w:t>
+      </w:r>
+      <w:proofErr w:type="spellEnd"/>
+      <w:r>
+        <w:rPr>
+          <w:rFonts w:ascii="Consolas" w:hAnsi="Consolas" w:cs="Consolas"/>
+          <w:color w:val="000000"/>
+          <w:sz w:val="28"/>
+          <w:szCs w:val="28"/>
+        </w:rPr>
+        <w:t xml:space="preserve"> </w:t>
+      </w:r>
+      <w:r>
+        <w:rPr>
+          <w:rFonts w:ascii="Consolas" w:hAnsi="Consolas" w:cs="Consolas"/>
+          <w:color w:val="0000C0"/>
+          <w:sz w:val="28"/>
+          <w:szCs w:val="28"/>
+        </w:rPr>
+        <w:t>id</w:t>
+      </w:r>
+      <w:r>
+        <w:rPr>
+          <w:rFonts w:ascii="Consolas" w:hAnsi="Consolas" w:cs="Consolas"/>
+          <w:color w:val="000000"/>
+          <w:sz w:val="28"/>
+          <w:szCs w:val="28"/>
+        </w:rPr>
+        <w:t>;</w:t>
+      </w:r>
+    </w:p>
+    <w:p>
+      <w:pPr>
+        <w:autoSpaceDE w:val="0"/>
+        <w:autoSpaceDN w:val="0"/>
+        <w:adjustRightInd w:val="0"/>
+        <w:spacing w:after="0" w:line="240" w:lineRule="auto"/>
+        <w:rPr>
+          <w:rFonts w:ascii="Consolas" w:hAnsi="Consolas" w:cs="Consolas"/>
+          <w:sz w:val="28"/>
+          <w:szCs w:val="28"/>
+        </w:rPr>
+      </w:pPr>
+      <w:r>
+        <w:rPr>
+          <w:rFonts w:ascii="Consolas" w:hAnsi="Consolas" w:cs="Consolas"/>
+          <w:color w:val="000000"/>
+          <w:sz w:val="28"/>
+          <w:szCs w:val="28"/>
+        </w:rPr>
+        <w:tab/>
+      </w:r>
+    </w:p>
+    <w:p>
+      <w:pPr>
+        <w:autoSpaceDE w:val="0"/>
+        <w:autoSpaceDN w:val="0"/>
+        <w:adjustRightInd w:val="0"/>
+        <w:spacing w:after="0" w:line="240" w:lineRule="auto"/>
+        <w:rPr>
+          <w:rFonts w:ascii="Consolas" w:hAnsi="Consolas" w:cs="Consolas"/>
+          <w:sz w:val="28"/>
+          <w:szCs w:val="28"/>
+        </w:rPr>
+      </w:pPr>
+      <w:r>
+        <w:rPr>
+          <w:rFonts w:ascii="Consolas" w:hAnsi="Consolas" w:cs="Consolas"/>
+          <w:color w:val="000000"/>
+          <w:sz w:val="28"/>
+          <w:szCs w:val="28"/>
+        </w:rPr>
+        <w:tab/>
+      </w:r>
+      <w:r>
+        <w:rPr>
+          <w:rFonts w:ascii="Consolas" w:hAnsi="Consolas" w:cs="Consolas"/>
+          <w:color w:val="3F7F5F"/>
+          <w:sz w:val="28"/>
+          <w:szCs w:val="28"/>
+        </w:rPr>
+        <w:t>//@Column</w:t>
+      </w:r>
+    </w:p>
+    <w:p>
+      <w:pPr>
+        <w:autoSpaceDE w:val="0"/>
+        <w:autoSpaceDN w:val="0"/>
+        <w:adjustRightInd w:val="0"/>
+        <w:spacing w:after="0" w:line="240" w:lineRule="auto"/>
+        <w:rPr>
+          <w:rFonts w:ascii="Consolas" w:hAnsi="Consolas" w:cs="Consolas"/>
+          <w:sz w:val="28"/>
+          <w:szCs w:val="28"/>
+        </w:rPr>
+      </w:pPr>
+      <w:r>
+        <w:rPr>
+          <w:rFonts w:ascii="Consolas" w:hAnsi="Consolas" w:cs="Consolas"/>
+          <w:color w:val="000000"/>
+          <w:sz w:val="28"/>
+          <w:szCs w:val="28"/>
+        </w:rPr>
+        <w:tab/>
+      </w:r>
+      <w:r>
+        <w:rPr>
+          <w:rFonts w:ascii="Consolas" w:hAnsi="Consolas" w:cs="Consolas"/>
+          <w:b/>
+          <w:bCs/>
+          <w:color w:val="7F0055"/>
+          <w:sz w:val="28"/>
+          <w:szCs w:val="28"/>
+        </w:rPr>
+        <w:t>private</w:t>
+      </w:r>
+      <w:r>
+        <w:rPr>
+          <w:rFonts w:ascii="Consolas" w:hAnsi="Consolas" w:cs="Consolas"/>
+          <w:color w:val="000000"/>
+          <w:sz w:val="28"/>
+          <w:szCs w:val="28"/>
+        </w:rPr>
+        <w:t xml:space="preserve"> String </w:t>
+      </w:r>
+      <w:r>
+        <w:rPr>
+          <w:rFonts w:ascii="Consolas" w:hAnsi="Consolas" w:cs="Consolas"/>
+          <w:color w:val="0000C0"/>
+          <w:sz w:val="28"/>
+          <w:szCs w:val="28"/>
+        </w:rPr>
+        <w:t>email</w:t>
+      </w:r>
+      <w:r>
+        <w:rPr>
+          <w:rFonts w:ascii="Consolas" w:hAnsi="Consolas" w:cs="Consolas"/>
+          <w:color w:val="000000"/>
+          <w:sz w:val="28"/>
+          <w:szCs w:val="28"/>
+        </w:rPr>
+        <w:t>;</w:t>
+      </w:r>
+    </w:p>
+    <w:p>
+      <w:pPr>
+        <w:autoSpaceDE w:val="0"/>
+        <w:autoSpaceDN w:val="0"/>
+        <w:adjustRightInd w:val="0"/>
+        <w:spacing w:after="0" w:line="240" w:lineRule="auto"/>
+        <w:rPr>
+          <w:rFonts w:ascii="Consolas" w:hAnsi="Consolas" w:cs="Consolas"/>
+          <w:sz w:val="28"/>
+          <w:szCs w:val="28"/>
+        </w:rPr>
+      </w:pPr>
+      <w:r>
+        <w:rPr>
+          <w:rFonts w:ascii="Consolas" w:hAnsi="Consolas" w:cs="Consolas"/>
+          <w:color w:val="000000"/>
+          <w:sz w:val="28"/>
+          <w:szCs w:val="28"/>
+        </w:rPr>
+        <w:tab/>
+      </w:r>
+      <w:r>
+        <w:rPr>
+          <w:rFonts w:ascii="Consolas" w:hAnsi="Consolas" w:cs="Consolas"/>
+          <w:b/>
+          <w:bCs/>
+          <w:color w:val="7F0055"/>
+          <w:sz w:val="28"/>
+          <w:szCs w:val="28"/>
+        </w:rPr>
+        <w:t>private</w:t>
+      </w:r>
+      <w:r>
+        <w:rPr>
+          <w:rFonts w:ascii="Consolas" w:hAnsi="Consolas" w:cs="Consolas"/>
+          <w:color w:val="000000"/>
+          <w:sz w:val="28"/>
+          <w:szCs w:val="28"/>
+        </w:rPr>
+        <w:t xml:space="preserve"> String </w:t>
+      </w:r>
+      <w:r>
+        <w:rPr>
+          <w:rFonts w:ascii="Consolas" w:hAnsi="Consolas" w:cs="Consolas"/>
+          <w:color w:val="0000C0"/>
+          <w:sz w:val="28"/>
+          <w:szCs w:val="28"/>
+        </w:rPr>
+        <w:t>password</w:t>
+      </w:r>
+      <w:r>
+        <w:rPr>
+          <w:rFonts w:ascii="Consolas" w:hAnsi="Consolas" w:cs="Consolas"/>
+          <w:color w:val="000000"/>
+          <w:sz w:val="28"/>
+          <w:szCs w:val="28"/>
+        </w:rPr>
+        <w:t>;</w:t>
+      </w:r>
+    </w:p>
+    <w:p>
+      <w:pPr>
+        <w:autoSpaceDE w:val="0"/>
+        <w:autoSpaceDN w:val="0"/>
+        <w:adjustRightInd w:val="0"/>
+        <w:spacing w:after="0" w:line="240" w:lineRule="auto"/>
+        <w:rPr>
+          <w:rFonts w:ascii="Consolas" w:hAnsi="Consolas" w:cs="Consolas"/>
+          <w:sz w:val="28"/>
+          <w:szCs w:val="28"/>
+        </w:rPr>
+      </w:pPr>
+      <w:r>
+        <w:rPr>
+          <w:rFonts w:ascii="Consolas" w:hAnsi="Consolas" w:cs="Consolas"/>
+          <w:color w:val="000000"/>
+          <w:sz w:val="28"/>
+          <w:szCs w:val="28"/>
+        </w:rPr>
+        <w:tab/>
+      </w:r>
+      <w:r>
+        <w:rPr>
+          <w:rFonts w:ascii="Consolas" w:hAnsi="Consolas" w:cs="Consolas"/>
+          <w:b/>
+          <w:bCs/>
+          <w:color w:val="7F0055"/>
+          <w:sz w:val="28"/>
+          <w:szCs w:val="28"/>
+        </w:rPr>
+        <w:t>private</w:t>
+      </w:r>
+      <w:r>
+        <w:rPr>
+          <w:rFonts w:ascii="Consolas" w:hAnsi="Consolas" w:cs="Consolas"/>
+          <w:color w:val="000000"/>
+          <w:sz w:val="28"/>
+          <w:szCs w:val="28"/>
+        </w:rPr>
+        <w:t xml:space="preserve"> String </w:t>
+      </w:r>
+      <w:r>
+        <w:rPr>
+          <w:rFonts w:ascii="Consolas" w:hAnsi="Consolas" w:cs="Consolas"/>
+          <w:color w:val="0000C0"/>
+          <w:sz w:val="28"/>
+          <w:szCs w:val="28"/>
+        </w:rPr>
+        <w:t>name</w:t>
+      </w:r>
+      <w:r>
+        <w:rPr>
+          <w:rFonts w:ascii="Consolas" w:hAnsi="Consolas" w:cs="Consolas"/>
+          <w:color w:val="000000"/>
+          <w:sz w:val="28"/>
+          <w:szCs w:val="28"/>
+        </w:rPr>
+        <w:t>;</w:t>
+      </w:r>
+    </w:p>
+    <w:p>
+      <w:pPr>
+        <w:autoSpaceDE w:val="0"/>
+        <w:autoSpaceDN w:val="0"/>
+        <w:adjustRightInd w:val="0"/>
+        <w:spacing w:after="0" w:line="240" w:lineRule="auto"/>
+        <w:rPr>
+          <w:rFonts w:ascii="Consolas" w:hAnsi="Consolas" w:cs="Consolas"/>
+          <w:sz w:val="28"/>
+          <w:szCs w:val="28"/>
+        </w:rPr>
+      </w:pPr>
+      <w:r>
+        <w:rPr>
+          <w:rFonts w:ascii="Consolas" w:hAnsi="Consolas" w:cs="Consolas"/>
+          <w:color w:val="000000"/>
+          <w:sz w:val="28"/>
+          <w:szCs w:val="28"/>
+        </w:rPr>
+        <w:tab/>
+      </w:r>
+      <w:r>
+        <w:rPr>
+          <w:rFonts w:ascii="Consolas" w:hAnsi="Consolas" w:cs="Consolas"/>
+          <w:b/>
+          <w:bCs/>
+          <w:color w:val="7F0055"/>
+          <w:sz w:val="28"/>
+          <w:szCs w:val="28"/>
+        </w:rPr>
+        <w:t>public</w:t>
+      </w:r>
+      <w:r>
+        <w:rPr>
+          <w:rFonts w:ascii="Consolas" w:hAnsi="Consolas" w:cs="Consolas"/>
+          <w:color w:val="000000"/>
+          <w:sz w:val="28"/>
+          <w:szCs w:val="28"/>
+        </w:rPr>
+        <w:t xml:space="preserve"> </w:t>
+      </w:r>
+      <w:proofErr w:type="spellStart"/>
+      <w:r>
+        <w:rPr>
+          <w:rFonts w:ascii="Consolas" w:hAnsi="Consolas" w:cs="Consolas"/>
+          <w:b/>
+          <w:bCs/>
+          <w:color w:val="7F0055"/>
+          <w:sz w:val="28"/>
+          <w:szCs w:val="28"/>
+        </w:rPr>
+        <w:t>int</w:t>
+      </w:r>
+      <w:proofErr w:type="spellEnd"/>
+      <w:r>
+        <w:rPr>
+          <w:rFonts w:ascii="Consolas" w:hAnsi="Consolas" w:cs="Consolas"/>
+          <w:color w:val="000000"/>
+          <w:sz w:val="28"/>
+          <w:szCs w:val="28"/>
+        </w:rPr>
+        <w:t xml:space="preserve"> </w:t>
+      </w:r>
+      <w:proofErr w:type="spellStart"/>
+      <w:r>
+        <w:rPr>
+          <w:rFonts w:ascii="Consolas" w:hAnsi="Consolas" w:cs="Consolas"/>
+          <w:color w:val="000000"/>
+          <w:sz w:val="28"/>
+          <w:szCs w:val="28"/>
+        </w:rPr>
+        <w:t>getId</w:t>
+      </w:r>
+      <w:proofErr w:type="spellEnd"/>
+      <w:r>
+        <w:rPr>
+          <w:rFonts w:ascii="Consolas" w:hAnsi="Consolas" w:cs="Consolas"/>
+          <w:color w:val="000000"/>
+          <w:sz w:val="28"/>
+          <w:szCs w:val="28"/>
+        </w:rPr>
+        <w:t>() {</w:t>
+      </w:r>
+    </w:p>
+    <w:p>
+      <w:pPr>
+        <w:autoSpaceDE w:val="0"/>
+        <w:autoSpaceDN w:val="0"/>
+        <w:adjustRightInd w:val="0"/>
+        <w:spacing w:after="0" w:line="240" w:lineRule="auto"/>
+        <w:rPr>
+          <w:rFonts w:ascii="Consolas" w:hAnsi="Consolas" w:cs="Consolas"/>
+          <w:sz w:val="28"/>
+          <w:szCs w:val="28"/>
+        </w:rPr>
+      </w:pPr>
+      <w:r>
+        <w:rPr>
+          <w:rFonts w:ascii="Consolas" w:hAnsi="Consolas" w:cs="Consolas"/>
+          <w:color w:val="000000"/>
+          <w:sz w:val="28"/>
+          <w:szCs w:val="28"/>
+        </w:rPr>
+        <w:tab/>
+      </w:r>
+      <w:r>
+        <w:rPr>
+          <w:rFonts w:ascii="Consolas" w:hAnsi="Consolas" w:cs="Consolas"/>
+          <w:color w:val="000000"/>
+          <w:sz w:val="28"/>
+          <w:szCs w:val="28"/>
+        </w:rPr>
+        <w:tab/>
+      </w:r>
+      <w:r>
+        <w:rPr>
+          <w:rFonts w:ascii="Consolas" w:hAnsi="Consolas" w:cs="Consolas"/>
+          <w:b/>
+          <w:bCs/>
+          <w:color w:val="7F0055"/>
+          <w:sz w:val="28"/>
+          <w:szCs w:val="28"/>
+        </w:rPr>
+        <w:t>return</w:t>
+      </w:r>
+      <w:r>
+        <w:rPr>
+          <w:rFonts w:ascii="Consolas" w:hAnsi="Consolas" w:cs="Consolas"/>
+          <w:color w:val="000000"/>
+          <w:sz w:val="28"/>
+          <w:szCs w:val="28"/>
+        </w:rPr>
+        <w:t xml:space="preserve"> </w:t>
+      </w:r>
+      <w:r>
+        <w:rPr>
+          <w:rFonts w:ascii="Consolas" w:hAnsi="Consolas" w:cs="Consolas"/>
+          <w:color w:val="0000C0"/>
+          <w:sz w:val="28"/>
+          <w:szCs w:val="28"/>
+        </w:rPr>
+        <w:t>id</w:t>
+      </w:r>
+      <w:r>
+        <w:rPr>
+          <w:rFonts w:ascii="Consolas" w:hAnsi="Consolas" w:cs="Consolas"/>
+          <w:color w:val="000000"/>
+          <w:sz w:val="28"/>
+          <w:szCs w:val="28"/>
+        </w:rPr>
+        <w:t>;</w:t>
+      </w:r>
+    </w:p>
+    <w:p>
+      <w:pPr>
+        <w:autoSpaceDE w:val="0"/>
+        <w:autoSpaceDN w:val="0"/>
+        <w:adjustRightInd w:val="0"/>
+        <w:spacing w:after="0" w:line="240" w:lineRule="auto"/>
+        <w:rPr>
+          <w:rFonts w:ascii="Consolas" w:hAnsi="Consolas" w:cs="Consolas"/>
+          <w:sz w:val="28"/>
+          <w:szCs w:val="28"/>
+        </w:rPr>
+      </w:pPr>
+      <w:r>
+        <w:rPr>
+          <w:rFonts w:ascii="Consolas" w:hAnsi="Consolas" w:cs="Consolas"/>
+          <w:color w:val="000000"/>
+          <w:sz w:val="28"/>
+          <w:szCs w:val="28"/>
+        </w:rPr>
+        <w:tab/>
+        <w:t>}</w:t>
+      </w:r>
+    </w:p>
+    <w:p>
+      <w:pPr>
+        <w:autoSpaceDE w:val="0"/>
+        <w:autoSpaceDN w:val="0"/>
+        <w:adjustRightInd w:val="0"/>
+        <w:spacing w:after="0" w:line="240" w:lineRule="auto"/>
+        <w:rPr>
+          <w:rFonts w:ascii="Consolas" w:hAnsi="Consolas" w:cs="Consolas"/>
+          <w:sz w:val="28"/>
+          <w:szCs w:val="28"/>
+        </w:rPr>
+      </w:pPr>
+      <w:r>
+        <w:rPr>
+          <w:rFonts w:ascii="Consolas" w:hAnsi="Consolas" w:cs="Consolas"/>
+          <w:color w:val="000000"/>
+          <w:sz w:val="28"/>
+          <w:szCs w:val="28"/>
+        </w:rPr>
+        <w:tab/>
+      </w:r>
+      <w:r>
+        <w:rPr>
+          <w:rFonts w:ascii="Consolas" w:hAnsi="Consolas" w:cs="Consolas"/>
+          <w:b/>
+          <w:bCs/>
+          <w:color w:val="7F0055"/>
+          <w:sz w:val="28"/>
+          <w:szCs w:val="28"/>
+        </w:rPr>
+        <w:t>public</w:t>
+      </w:r>
+      <w:r>
+        <w:rPr>
+          <w:rFonts w:ascii="Consolas" w:hAnsi="Consolas" w:cs="Consolas"/>
+          <w:color w:val="000000"/>
+          <w:sz w:val="28"/>
+          <w:szCs w:val="28"/>
+        </w:rPr>
+        <w:t xml:space="preserve"> </w:t>
+      </w:r>
+      <w:r>
+        <w:rPr>
+          <w:rFonts w:ascii="Consolas" w:hAnsi="Consolas" w:cs="Consolas"/>
+          <w:b/>
+          <w:bCs/>
+          <w:color w:val="7F0055"/>
+          <w:sz w:val="28"/>
+          <w:szCs w:val="28"/>
+        </w:rPr>
+        <w:t>void</w:t>
+      </w:r>
+      <w:r>
+        <w:rPr>
+          <w:rFonts w:ascii="Consolas" w:hAnsi="Consolas" w:cs="Consolas"/>
+          <w:color w:val="000000"/>
+          <w:sz w:val="28"/>
+          <w:szCs w:val="28"/>
+        </w:rPr>
+        <w:t xml:space="preserve"> </w:t>
+      </w:r>
+      <w:proofErr w:type="spellStart"/>
+      <w:r>
+        <w:rPr>
+          <w:rFonts w:ascii="Consolas" w:hAnsi="Consolas" w:cs="Consolas"/>
+          <w:color w:val="000000"/>
+          <w:sz w:val="28"/>
+          <w:szCs w:val="28"/>
+        </w:rPr>
+        <w:t>setId</w:t>
+      </w:r>
+      <w:proofErr w:type="spellEnd"/>
+      <w:r>
+        <w:rPr>
+          <w:rFonts w:ascii="Consolas" w:hAnsi="Consolas" w:cs="Consolas"/>
+          <w:color w:val="000000"/>
+          <w:sz w:val="28"/>
+          <w:szCs w:val="28"/>
+        </w:rPr>
+        <w:t>(</w:t>
+      </w:r>
+      <w:proofErr w:type="spellStart"/>
+      <w:r>
+        <w:rPr>
+          <w:rFonts w:ascii="Consolas" w:hAnsi="Consolas" w:cs="Consolas"/>
+          <w:b/>
+          <w:bCs/>
+          <w:color w:val="7F0055"/>
+          <w:sz w:val="28"/>
+          <w:szCs w:val="28"/>
+        </w:rPr>
+        <w:t>int</w:t>
+      </w:r>
+      <w:proofErr w:type="spellEnd"/>
+      <w:r>
+        <w:rPr>
+          <w:rFonts w:ascii="Consolas" w:hAnsi="Consolas" w:cs="Consolas"/>
+          <w:color w:val="000000"/>
+          <w:sz w:val="28"/>
+          <w:szCs w:val="28"/>
+        </w:rPr>
+        <w:t xml:space="preserve"> </w:t>
+      </w:r>
+      <w:r>
+        <w:rPr>
+          <w:rFonts w:ascii="Consolas" w:hAnsi="Consolas" w:cs="Consolas"/>
+          <w:color w:val="6A3E3E"/>
+          <w:sz w:val="28"/>
+          <w:szCs w:val="28"/>
+        </w:rPr>
+        <w:t>id</w:t>
+      </w:r>
+      <w:r>
+        <w:rPr>
+          <w:rFonts w:ascii="Consolas" w:hAnsi="Consolas" w:cs="Consolas"/>
+          <w:color w:val="000000"/>
+          <w:sz w:val="28"/>
+          <w:szCs w:val="28"/>
+        </w:rPr>
+        <w:t>) {</w:t>
+      </w:r>
+    </w:p>
+    <w:p>
+      <w:pPr>
+        <w:autoSpaceDE w:val="0"/>
+        <w:autoSpaceDN w:val="0"/>
+        <w:adjustRightInd w:val="0"/>
+        <w:spacing w:after="0" w:line="240" w:lineRule="auto"/>
+        <w:rPr>
+          <w:rFonts w:ascii="Consolas" w:hAnsi="Consolas" w:cs="Consolas"/>
+          <w:sz w:val="28"/>
+          <w:szCs w:val="28"/>
+        </w:rPr>
+      </w:pPr>
+      <w:r>
+        <w:rPr>
+          <w:rFonts w:ascii="Consolas" w:hAnsi="Consolas" w:cs="Consolas"/>
+          <w:color w:val="000000"/>
+          <w:sz w:val="28"/>
+          <w:szCs w:val="28"/>
+        </w:rPr>
+        <w:tab/>
+      </w:r>
+      <w:r>
+        <w:rPr>
+          <w:rFonts w:ascii="Consolas" w:hAnsi="Consolas" w:cs="Consolas"/>
+          <w:color w:val="000000"/>
+          <w:sz w:val="28"/>
+          <w:szCs w:val="28"/>
+        </w:rPr>
+        <w:tab/>
+      </w:r>
+      <w:r>
+        <w:rPr>
+          <w:rFonts w:ascii="Consolas" w:hAnsi="Consolas" w:cs="Consolas"/>
+          <w:b/>
+          <w:bCs/>
+          <w:color w:val="7F0055"/>
+          <w:sz w:val="28"/>
+          <w:szCs w:val="28"/>
+        </w:rPr>
+        <w:t>this</w:t>
+      </w:r>
+      <w:r>
+        <w:rPr>
+          <w:rFonts w:ascii="Consolas" w:hAnsi="Consolas" w:cs="Consolas"/>
+          <w:color w:val="000000"/>
+          <w:sz w:val="28"/>
+          <w:szCs w:val="28"/>
+        </w:rPr>
+        <w:t>.</w:t>
+      </w:r>
+      <w:r>
+        <w:rPr>
+          <w:rFonts w:ascii="Consolas" w:hAnsi="Consolas" w:cs="Consolas"/>
+          <w:color w:val="0000C0"/>
+          <w:sz w:val="28"/>
+          <w:szCs w:val="28"/>
+        </w:rPr>
+        <w:t>id</w:t>
+      </w:r>
+      <w:r>
+        <w:rPr>
+          <w:rFonts w:ascii="Consolas" w:hAnsi="Consolas" w:cs="Consolas"/>
+          <w:color w:val="000000"/>
+          <w:sz w:val="28"/>
+          <w:szCs w:val="28"/>
+        </w:rPr>
+        <w:t xml:space="preserve"> = </w:t>
+      </w:r>
+      <w:r>
+        <w:rPr>
+          <w:rFonts w:ascii="Consolas" w:hAnsi="Consolas" w:cs="Consolas"/>
+          <w:color w:val="6A3E3E"/>
+          <w:sz w:val="28"/>
+          <w:szCs w:val="28"/>
+        </w:rPr>
+        <w:t>id</w:t>
+      </w:r>
+      <w:r>
+        <w:rPr>
+          <w:rFonts w:ascii="Consolas" w:hAnsi="Consolas" w:cs="Consolas"/>
+          <w:color w:val="000000"/>
+          <w:sz w:val="28"/>
+          <w:szCs w:val="28"/>
+        </w:rPr>
+        <w:t>;</w:t>
+      </w:r>
+    </w:p>
+    <w:p>
+      <w:pPr>
+        <w:autoSpaceDE w:val="0"/>
+        <w:autoSpaceDN w:val="0"/>
+        <w:adjustRightInd w:val="0"/>
+        <w:spacing w:after="0" w:line="240" w:lineRule="auto"/>
+        <w:rPr>
+          <w:rFonts w:ascii="Consolas" w:hAnsi="Consolas" w:cs="Consolas"/>
+          <w:sz w:val="28"/>
+          <w:szCs w:val="28"/>
+        </w:rPr>
+      </w:pPr>
+      <w:r>
+        <w:rPr>
+          <w:rFonts w:ascii="Consolas" w:hAnsi="Consolas" w:cs="Consolas"/>
+          <w:color w:val="000000"/>
+          <w:sz w:val="28"/>
+          <w:szCs w:val="28"/>
+        </w:rPr>
+        <w:tab/>
+        <w:t>}</w:t>
+      </w:r>
+    </w:p>
+    <w:p>
+      <w:pPr>
+        <w:autoSpaceDE w:val="0"/>
+        <w:autoSpaceDN w:val="0"/>
+        <w:adjustRightInd w:val="0"/>
+        <w:spacing w:after="0" w:line="240" w:lineRule="auto"/>
+        <w:rPr>
+          <w:rFonts w:ascii="Consolas" w:hAnsi="Consolas" w:cs="Consolas"/>
+          <w:sz w:val="28"/>
+          <w:szCs w:val="28"/>
+        </w:rPr>
+      </w:pPr>
+      <w:r>
+        <w:rPr>
+          <w:rFonts w:ascii="Consolas" w:hAnsi="Consolas" w:cs="Consolas"/>
+          <w:color w:val="000000"/>
+          <w:sz w:val="28"/>
+          <w:szCs w:val="28"/>
+        </w:rPr>
+        <w:tab/>
+      </w:r>
+      <w:r>
+        <w:rPr>
+          <w:rFonts w:ascii="Consolas" w:hAnsi="Consolas" w:cs="Consolas"/>
+          <w:b/>
+          <w:bCs/>
+          <w:color w:val="7F0055"/>
+          <w:sz w:val="28"/>
+          <w:szCs w:val="28"/>
+        </w:rPr>
+        <w:t>public</w:t>
+      </w:r>
+      <w:r>
+        <w:rPr>
+          <w:rFonts w:ascii="Consolas" w:hAnsi="Consolas" w:cs="Consolas"/>
+          <w:color w:val="000000"/>
+          <w:sz w:val="28"/>
+          <w:szCs w:val="28"/>
+        </w:rPr>
+        <w:t xml:space="preserve"> String </w:t>
+      </w:r>
+      <w:proofErr w:type="spellStart"/>
+      <w:r>
+        <w:rPr>
+          <w:rFonts w:ascii="Consolas" w:hAnsi="Consolas" w:cs="Consolas"/>
+          <w:color w:val="000000"/>
+          <w:sz w:val="28"/>
+          <w:szCs w:val="28"/>
+        </w:rPr>
+        <w:t>getEmail</w:t>
+      </w:r>
+      <w:proofErr w:type="spellEnd"/>
+      <w:r>
+        <w:rPr>
+          <w:rFonts w:ascii="Consolas" w:hAnsi="Consolas" w:cs="Consolas"/>
+          <w:color w:val="000000"/>
+          <w:sz w:val="28"/>
+          <w:szCs w:val="28"/>
+        </w:rPr>
+        <w:t>() {</w:t>
+      </w:r>
+    </w:p>
+    <w:p>
+      <w:pPr>
+        <w:autoSpaceDE w:val="0"/>
+        <w:autoSpaceDN w:val="0"/>
+        <w:adjustRightInd w:val="0"/>
+        <w:spacing w:after="0" w:line="240" w:lineRule="auto"/>
+        <w:rPr>
+          <w:rFonts w:ascii="Consolas" w:hAnsi="Consolas" w:cs="Consolas"/>
+          <w:sz w:val="28"/>
+          <w:szCs w:val="28"/>
+        </w:rPr>
+      </w:pPr>
+      <w:r>
+        <w:rPr>
+          <w:rFonts w:ascii="Consolas" w:hAnsi="Consolas" w:cs="Consolas"/>
+          <w:color w:val="000000"/>
+          <w:sz w:val="28"/>
+          <w:szCs w:val="28"/>
+        </w:rPr>
+        <w:tab/>
+      </w:r>
+      <w:r>
+        <w:rPr>
+          <w:rFonts w:ascii="Consolas" w:hAnsi="Consolas" w:cs="Consolas"/>
+          <w:color w:val="000000"/>
+          <w:sz w:val="28"/>
+          <w:szCs w:val="28"/>
+        </w:rPr>
+        <w:tab/>
+      </w:r>
+      <w:r>
+        <w:rPr>
+          <w:rFonts w:ascii="Consolas" w:hAnsi="Consolas" w:cs="Consolas"/>
+          <w:b/>
+          <w:bCs/>
+          <w:color w:val="7F0055"/>
+          <w:sz w:val="28"/>
+          <w:szCs w:val="28"/>
+        </w:rPr>
+        <w:t>return</w:t>
+      </w:r>
+      <w:r>
+        <w:rPr>
+          <w:rFonts w:ascii="Consolas" w:hAnsi="Consolas" w:cs="Consolas"/>
+          <w:color w:val="000000"/>
+          <w:sz w:val="28"/>
+          <w:szCs w:val="28"/>
+        </w:rPr>
+        <w:t xml:space="preserve"> </w:t>
+      </w:r>
+      <w:r>
+        <w:rPr>
+          <w:rFonts w:ascii="Consolas" w:hAnsi="Consolas" w:cs="Consolas"/>
+          <w:color w:val="0000C0"/>
+          <w:sz w:val="28"/>
+          <w:szCs w:val="28"/>
+        </w:rPr>
+        <w:t>email</w:t>
+      </w:r>
+      <w:r>
+        <w:rPr>
+          <w:rFonts w:ascii="Consolas" w:hAnsi="Consolas" w:cs="Consolas"/>
+          <w:color w:val="000000"/>
+          <w:sz w:val="28"/>
+          <w:szCs w:val="28"/>
+        </w:rPr>
+        <w:t>;</w:t>
+      </w:r>
+    </w:p>
+    <w:p>
+      <w:pPr>
+        <w:autoSpaceDE w:val="0"/>
+        <w:autoSpaceDN w:val="0"/>
+        <w:adjustRightInd w:val="0"/>
+        <w:spacing w:after="0" w:line="240" w:lineRule="auto"/>
+        <w:rPr>
+          <w:rFonts w:ascii="Consolas" w:hAnsi="Consolas" w:cs="Consolas"/>
+          <w:sz w:val="28"/>
+          <w:szCs w:val="28"/>
+        </w:rPr>
+      </w:pPr>
+      <w:r>
+        <w:rPr>
+          <w:rFonts w:ascii="Consolas" w:hAnsi="Consolas" w:cs="Consolas"/>
+          <w:color w:val="000000"/>
+          <w:sz w:val="28"/>
+          <w:szCs w:val="28"/>
+        </w:rPr>
+        <w:tab/>
+        <w:t>}</w:t>
+      </w:r>
+    </w:p>
+    <w:p>
+      <w:pPr>
+        <w:autoSpaceDE w:val="0"/>
+        <w:autoSpaceDN w:val="0"/>
+        <w:adjustRightInd w:val="0"/>
+        <w:spacing w:after="0" w:line="240" w:lineRule="auto"/>
+        <w:rPr>
+          <w:rFonts w:ascii="Consolas" w:hAnsi="Consolas" w:cs="Consolas"/>
+          <w:sz w:val="28"/>
+          <w:szCs w:val="28"/>
+        </w:rPr>
+      </w:pPr>
+      <w:r>
+        <w:rPr>
+          <w:rFonts w:ascii="Consolas" w:hAnsi="Consolas" w:cs="Consolas"/>
+          <w:color w:val="000000"/>
+          <w:sz w:val="28"/>
+          <w:szCs w:val="28"/>
+        </w:rPr>
+        <w:tab/>
+      </w:r>
+      <w:r>
+        <w:rPr>
+          <w:rFonts w:ascii="Consolas" w:hAnsi="Consolas" w:cs="Consolas"/>
+          <w:b/>
+          <w:bCs/>
+          <w:color w:val="7F0055"/>
+          <w:sz w:val="28"/>
+          <w:szCs w:val="28"/>
+        </w:rPr>
+        <w:t>public</w:t>
+      </w:r>
+      <w:r>
+        <w:rPr>
+          <w:rFonts w:ascii="Consolas" w:hAnsi="Consolas" w:cs="Consolas"/>
+          <w:color w:val="000000"/>
+          <w:sz w:val="28"/>
+          <w:szCs w:val="28"/>
+        </w:rPr>
+        <w:t xml:space="preserve"> </w:t>
+      </w:r>
+      <w:r>
+        <w:rPr>
+          <w:rFonts w:ascii="Consolas" w:hAnsi="Consolas" w:cs="Consolas"/>
+          <w:b/>
+          <w:bCs/>
+          <w:color w:val="7F0055"/>
+          <w:sz w:val="28"/>
+          <w:szCs w:val="28"/>
+        </w:rPr>
+        <w:t>void</w:t>
+      </w:r>
+      <w:r>
+        <w:rPr>
+          <w:rFonts w:ascii="Consolas" w:hAnsi="Consolas" w:cs="Consolas"/>
+          <w:color w:val="000000"/>
+          <w:sz w:val="28"/>
+          <w:szCs w:val="28"/>
+        </w:rPr>
+        <w:t xml:space="preserve"> </w:t>
+      </w:r>
+      <w:proofErr w:type="spellStart"/>
+      <w:r>
+        <w:rPr>
+          <w:rFonts w:ascii="Consolas" w:hAnsi="Consolas" w:cs="Consolas"/>
+          <w:color w:val="000000"/>
+          <w:sz w:val="28"/>
+          <w:szCs w:val="28"/>
+        </w:rPr>
+        <w:t>setEmail</w:t>
+      </w:r>
+      <w:proofErr w:type="spellEnd"/>
+      <w:r>
+        <w:rPr>
+          <w:rFonts w:ascii="Consolas" w:hAnsi="Consolas" w:cs="Consolas"/>
+          <w:color w:val="000000"/>
+          <w:sz w:val="28"/>
+          <w:szCs w:val="28"/>
+        </w:rPr>
+        <w:t xml:space="preserve">(String </w:t>
+      </w:r>
+      <w:r>
+        <w:rPr>
+          <w:rFonts w:ascii="Consolas" w:hAnsi="Consolas" w:cs="Consolas"/>
+          <w:color w:val="6A3E3E"/>
+          <w:sz w:val="28"/>
+          <w:szCs w:val="28"/>
+        </w:rPr>
+        <w:t>email</w:t>
+      </w:r>
+      <w:r>
+        <w:rPr>
+          <w:rFonts w:ascii="Consolas" w:hAnsi="Consolas" w:cs="Consolas"/>
+          <w:color w:val="000000"/>
+          <w:sz w:val="28"/>
+          <w:szCs w:val="28"/>
+        </w:rPr>
+        <w:t>) {</w:t>
+      </w:r>
+    </w:p>
+    <w:p>
+      <w:pPr>
+        <w:autoSpaceDE w:val="0"/>
+        <w:autoSpaceDN w:val="0"/>
+        <w:adjustRightInd w:val="0"/>
+        <w:spacing w:after="0" w:line="240" w:lineRule="auto"/>
+        <w:rPr>
+          <w:rFonts w:ascii="Consolas" w:hAnsi="Consolas" w:cs="Consolas"/>
+          <w:sz w:val="28"/>
+          <w:szCs w:val="28"/>
+        </w:rPr>
+      </w:pPr>
+      <w:r>
+        <w:rPr>
+          <w:rFonts w:ascii="Consolas" w:hAnsi="Consolas" w:cs="Consolas"/>
+          <w:color w:val="000000"/>
+          <w:sz w:val="28"/>
+          <w:szCs w:val="28"/>
+        </w:rPr>
+        <w:tab/>
+      </w:r>
+      <w:r>
+        <w:rPr>
+          <w:rFonts w:ascii="Consolas" w:hAnsi="Consolas" w:cs="Consolas"/>
+          <w:color w:val="000000"/>
+          <w:sz w:val="28"/>
+          <w:szCs w:val="28"/>
+        </w:rPr>
+        <w:tab/>
+      </w:r>
+      <w:proofErr w:type="spellStart"/>
+      <w:r>
+        <w:rPr>
+          <w:rFonts w:ascii="Consolas" w:hAnsi="Consolas" w:cs="Consolas"/>
+          <w:b/>
+          <w:bCs/>
+          <w:color w:val="7F0055"/>
+          <w:sz w:val="28"/>
+          <w:szCs w:val="28"/>
+        </w:rPr>
+        <w:t>this</w:t>
+      </w:r>
+      <w:r>
+        <w:rPr>
+          <w:rFonts w:ascii="Consolas" w:hAnsi="Consolas" w:cs="Consolas"/>
+          <w:color w:val="000000"/>
+          <w:sz w:val="28"/>
+          <w:szCs w:val="28"/>
+        </w:rPr>
+        <w:t>.</w:t>
+      </w:r>
+      <w:r>
+        <w:rPr>
+          <w:rFonts w:ascii="Consolas" w:hAnsi="Consolas" w:cs="Consolas"/>
+          <w:color w:val="0000C0"/>
+          <w:sz w:val="28"/>
+          <w:szCs w:val="28"/>
+        </w:rPr>
+        <w:t>email</w:t>
+      </w:r>
+      <w:proofErr w:type="spellEnd"/>
+      <w:r>
+        <w:rPr>
+          <w:rFonts w:ascii="Consolas" w:hAnsi="Consolas" w:cs="Consolas"/>
+          <w:color w:val="000000"/>
+          <w:sz w:val="28"/>
+          <w:szCs w:val="28"/>
+        </w:rPr>
+        <w:t xml:space="preserve"> = </w:t>
+      </w:r>
+      <w:r>
+        <w:rPr>
+          <w:rFonts w:ascii="Consolas" w:hAnsi="Consolas" w:cs="Consolas"/>
+          <w:color w:val="6A3E3E"/>
+          <w:sz w:val="28"/>
+          <w:szCs w:val="28"/>
+        </w:rPr>
+        <w:t>email</w:t>
+      </w:r>
+      <w:r>
+        <w:rPr>
+          <w:rFonts w:ascii="Consolas" w:hAnsi="Consolas" w:cs="Consolas"/>
+          <w:color w:val="000000"/>
+          <w:sz w:val="28"/>
+          <w:szCs w:val="28"/>
+        </w:rPr>
+        <w:t>;</w:t>
+      </w:r>
+    </w:p>
+    <w:p>
+      <w:pPr>
+        <w:autoSpaceDE w:val="0"/>
+        <w:autoSpaceDN w:val="0"/>
+        <w:adjustRightInd w:val="0"/>
+        <w:spacing w:after="0" w:line="240" w:lineRule="auto"/>
+        <w:rPr>
+          <w:rFonts w:ascii="Consolas" w:hAnsi="Consolas" w:cs="Consolas"/>
+          <w:sz w:val="28"/>
+          <w:szCs w:val="28"/>
+        </w:rPr>
+      </w:pPr>
+      <w:r>
+        <w:rPr>
+          <w:rFonts w:ascii="Consolas" w:hAnsi="Consolas" w:cs="Consolas"/>
+          <w:color w:val="000000"/>
+          <w:sz w:val="28"/>
+          <w:szCs w:val="28"/>
+        </w:rPr>
+        <w:tab/>
+        <w:t>}</w:t>
+      </w:r>
+    </w:p>
+    <w:p>
+      <w:pPr>
+        <w:autoSpaceDE w:val="0"/>
+        <w:autoSpaceDN w:val="0"/>
+        <w:adjustRightInd w:val="0"/>
+        <w:spacing w:after="0" w:line="240" w:lineRule="auto"/>
+        <w:rPr>
+          <w:rFonts w:ascii="Consolas" w:hAnsi="Consolas" w:cs="Consolas"/>
+          <w:sz w:val="28"/>
+          <w:szCs w:val="28"/>
+        </w:rPr>
+      </w:pPr>
+      <w:r>
+        <w:rPr>
+          <w:rFonts w:ascii="Consolas" w:hAnsi="Consolas" w:cs="Consolas"/>
+          <w:color w:val="000000"/>
+          <w:sz w:val="28"/>
+          <w:szCs w:val="28"/>
+        </w:rPr>
+        <w:tab/>
+      </w:r>
+      <w:r>
+        <w:rPr>
+          <w:rFonts w:ascii="Consolas" w:hAnsi="Consolas" w:cs="Consolas"/>
+          <w:b/>
+          <w:bCs/>
+          <w:color w:val="7F0055"/>
+          <w:sz w:val="28"/>
+          <w:szCs w:val="28"/>
+        </w:rPr>
+        <w:t>public</w:t>
+      </w:r>
+      <w:r>
+        <w:rPr>
+          <w:rFonts w:ascii="Consolas" w:hAnsi="Consolas" w:cs="Consolas"/>
+          <w:color w:val="000000"/>
+          <w:sz w:val="28"/>
+          <w:szCs w:val="28"/>
+        </w:rPr>
+        <w:t xml:space="preserve"> String </w:t>
+      </w:r>
+      <w:proofErr w:type="spellStart"/>
+      <w:r>
+        <w:rPr>
+          <w:rFonts w:ascii="Consolas" w:hAnsi="Consolas" w:cs="Consolas"/>
+          <w:color w:val="000000"/>
+          <w:sz w:val="28"/>
+          <w:szCs w:val="28"/>
+        </w:rPr>
+        <w:t>getPassword</w:t>
+      </w:r>
+      <w:proofErr w:type="spellEnd"/>
+      <w:r>
+        <w:rPr>
+          <w:rFonts w:ascii="Consolas" w:hAnsi="Consolas" w:cs="Consolas"/>
+          <w:color w:val="000000"/>
+          <w:sz w:val="28"/>
+          <w:szCs w:val="28"/>
+        </w:rPr>
+        <w:t>() {</w:t>
+      </w:r>
+    </w:p>
+    <w:p>
+      <w:pPr>
+        <w:autoSpaceDE w:val="0"/>
+        <w:autoSpaceDN w:val="0"/>
+        <w:adjustRightInd w:val="0"/>
+        <w:spacing w:after="0" w:line="240" w:lineRule="auto"/>
+        <w:rPr>
+          <w:rFonts w:ascii="Consolas" w:hAnsi="Consolas" w:cs="Consolas"/>
+          <w:sz w:val="28"/>
+          <w:szCs w:val="28"/>
+        </w:rPr>
+      </w:pPr>
+      <w:r>
+        <w:rPr>
+          <w:rFonts w:ascii="Consolas" w:hAnsi="Consolas" w:cs="Consolas"/>
+          <w:color w:val="000000"/>
+          <w:sz w:val="28"/>
+          <w:szCs w:val="28"/>
+        </w:rPr>
+        <w:tab/>
+      </w:r>
+      <w:r>
+        <w:rPr>
+          <w:rFonts w:ascii="Consolas" w:hAnsi="Consolas" w:cs="Consolas"/>
+          <w:color w:val="000000"/>
+          <w:sz w:val="28"/>
+          <w:szCs w:val="28"/>
+        </w:rPr>
+        <w:tab/>
+      </w:r>
+      <w:r>
+        <w:rPr>
+          <w:rFonts w:ascii="Consolas" w:hAnsi="Consolas" w:cs="Consolas"/>
+          <w:b/>
+          <w:bCs/>
+          <w:color w:val="7F0055"/>
+          <w:sz w:val="28"/>
+          <w:szCs w:val="28"/>
+        </w:rPr>
+        <w:t>return</w:t>
+      </w:r>
+      <w:r>
+        <w:rPr>
+          <w:rFonts w:ascii="Consolas" w:hAnsi="Consolas" w:cs="Consolas"/>
+          <w:color w:val="000000"/>
+          <w:sz w:val="28"/>
+          <w:szCs w:val="28"/>
+        </w:rPr>
+        <w:t xml:space="preserve"> </w:t>
+      </w:r>
+      <w:r>
+        <w:rPr>
+          <w:rFonts w:ascii="Consolas" w:hAnsi="Consolas" w:cs="Consolas"/>
+          <w:color w:val="0000C0"/>
+          <w:sz w:val="28"/>
+          <w:szCs w:val="28"/>
+        </w:rPr>
+        <w:t>password</w:t>
+      </w:r>
+      <w:r>
+        <w:rPr>
+          <w:rFonts w:ascii="Consolas" w:hAnsi="Consolas" w:cs="Consolas"/>
+          <w:color w:val="000000"/>
+          <w:sz w:val="28"/>
+          <w:szCs w:val="28"/>
+        </w:rPr>
+        <w:t>;</w:t>
+      </w:r>
+    </w:p>
+    <w:p>
+      <w:pPr>
+        <w:autoSpaceDE w:val="0"/>
+        <w:autoSpaceDN w:val="0"/>
+        <w:adjustRightInd w:val="0"/>
+        <w:spacing w:after="0" w:line="240" w:lineRule="auto"/>
+        <w:rPr>
+          <w:rFonts w:ascii="Consolas" w:hAnsi="Consolas" w:cs="Consolas"/>
+          <w:sz w:val="28"/>
+          <w:szCs w:val="28"/>
+        </w:rPr>
+      </w:pPr>
+      <w:r>
+        <w:rPr>
+          <w:rFonts w:ascii="Consolas" w:hAnsi="Consolas" w:cs="Consolas"/>
+          <w:color w:val="000000"/>
+          <w:sz w:val="28"/>
+          <w:szCs w:val="28"/>
+        </w:rPr>
+        <w:tab/>
+        <w:t>}</w:t>
+      </w:r>
+    </w:p>
+    <w:p>
+      <w:pPr>
+        <w:autoSpaceDE w:val="0"/>
+        <w:autoSpaceDN w:val="0"/>
+        <w:adjustRightInd w:val="0"/>
+        <w:spacing w:after="0" w:line="240" w:lineRule="auto"/>
+        <w:rPr>
+          <w:rFonts w:ascii="Consolas" w:hAnsi="Consolas" w:cs="Consolas"/>
+          <w:sz w:val="28"/>
+          <w:szCs w:val="28"/>
+        </w:rPr>
+      </w:pPr>
+      <w:r>
+        <w:rPr>
+          <w:rFonts w:ascii="Consolas" w:hAnsi="Consolas" w:cs="Consolas"/>
+          <w:color w:val="000000"/>
+          <w:sz w:val="28"/>
+          <w:szCs w:val="28"/>
+        </w:rPr>
+        <w:tab/>
+      </w:r>
+      <w:r>
+        <w:rPr>
+          <w:rFonts w:ascii="Consolas" w:hAnsi="Consolas" w:cs="Consolas"/>
+          <w:b/>
+          <w:bCs/>
+          <w:color w:val="7F0055"/>
+          <w:sz w:val="28"/>
+          <w:szCs w:val="28"/>
+        </w:rPr>
+        <w:t>public</w:t>
+      </w:r>
+      <w:r>
+        <w:rPr>
+          <w:rFonts w:ascii="Consolas" w:hAnsi="Consolas" w:cs="Consolas"/>
+          <w:color w:val="000000"/>
+          <w:sz w:val="28"/>
+          <w:szCs w:val="28"/>
+        </w:rPr>
+        <w:t xml:space="preserve"> </w:t>
+      </w:r>
+      <w:r>
+        <w:rPr>
+          <w:rFonts w:ascii="Consolas" w:hAnsi="Consolas" w:cs="Consolas"/>
+          <w:b/>
+          <w:bCs/>
+          <w:color w:val="7F0055"/>
+          <w:sz w:val="28"/>
+          <w:szCs w:val="28"/>
+        </w:rPr>
+        <w:t>void</w:t>
+      </w:r>
+      <w:r>
+        <w:rPr>
+          <w:rFonts w:ascii="Consolas" w:hAnsi="Consolas" w:cs="Consolas"/>
+          <w:color w:val="000000"/>
+          <w:sz w:val="28"/>
+          <w:szCs w:val="28"/>
+        </w:rPr>
+        <w:t xml:space="preserve"> </w:t>
+      </w:r>
+      <w:proofErr w:type="spellStart"/>
+      <w:r>
+        <w:rPr>
+          <w:rFonts w:ascii="Consolas" w:hAnsi="Consolas" w:cs="Consolas"/>
+          <w:color w:val="000000"/>
+          <w:sz w:val="28"/>
+          <w:szCs w:val="28"/>
+        </w:rPr>
+        <w:t>setPassword</w:t>
+      </w:r>
+      <w:proofErr w:type="spellEnd"/>
+      <w:r>
+        <w:rPr>
+          <w:rFonts w:ascii="Consolas" w:hAnsi="Consolas" w:cs="Consolas"/>
+          <w:color w:val="000000"/>
+          <w:sz w:val="28"/>
+          <w:szCs w:val="28"/>
+        </w:rPr>
+        <w:t xml:space="preserve">(String </w:t>
+      </w:r>
+      <w:r>
+        <w:rPr>
+          <w:rFonts w:ascii="Consolas" w:hAnsi="Consolas" w:cs="Consolas"/>
+          <w:color w:val="6A3E3E"/>
+          <w:sz w:val="28"/>
+          <w:szCs w:val="28"/>
+        </w:rPr>
+        <w:t>password</w:t>
+      </w:r>
+      <w:r>
+        <w:rPr>
+          <w:rFonts w:ascii="Consolas" w:hAnsi="Consolas" w:cs="Consolas"/>
+          <w:color w:val="000000"/>
+          <w:sz w:val="28"/>
+          <w:szCs w:val="28"/>
+        </w:rPr>
+        <w:t>) {</w:t>
+      </w:r>
+    </w:p>
+    <w:p>
+      <w:pPr>
+        <w:autoSpaceDE w:val="0"/>
+        <w:autoSpaceDN w:val="0"/>
+        <w:adjustRightInd w:val="0"/>
+        <w:spacing w:after="0" w:line="240" w:lineRule="auto"/>
+        <w:rPr>
+          <w:rFonts w:ascii="Consolas" w:hAnsi="Consolas" w:cs="Consolas"/>
+          <w:sz w:val="28"/>
+          <w:szCs w:val="28"/>
+        </w:rPr>
+      </w:pPr>
+      <w:r>
+        <w:rPr>
+          <w:rFonts w:ascii="Consolas" w:hAnsi="Consolas" w:cs="Consolas"/>
+          <w:color w:val="000000"/>
+          <w:sz w:val="28"/>
+          <w:szCs w:val="28"/>
+        </w:rPr>
+        <w:tab/>
+      </w:r>
+      <w:r>
+        <w:rPr>
+          <w:rFonts w:ascii="Consolas" w:hAnsi="Consolas" w:cs="Consolas"/>
+          <w:color w:val="000000"/>
+          <w:sz w:val="28"/>
+          <w:szCs w:val="28"/>
+        </w:rPr>
+        <w:tab/>
+      </w:r>
+      <w:proofErr w:type="spellStart"/>
+      <w:r>
+        <w:rPr>
+          <w:rFonts w:ascii="Consolas" w:hAnsi="Consolas" w:cs="Consolas"/>
+          <w:b/>
+          <w:bCs/>
+          <w:color w:val="7F0055"/>
+          <w:sz w:val="28"/>
+          <w:szCs w:val="28"/>
+        </w:rPr>
+        <w:t>this</w:t>
+      </w:r>
+      <w:r>
+        <w:rPr>
+          <w:rFonts w:ascii="Consolas" w:hAnsi="Consolas" w:cs="Consolas"/>
+          <w:color w:val="000000"/>
+          <w:sz w:val="28"/>
+          <w:szCs w:val="28"/>
+        </w:rPr>
+        <w:t>.</w:t>
+      </w:r>
+      <w:r>
+        <w:rPr>
+          <w:rFonts w:ascii="Consolas" w:hAnsi="Consolas" w:cs="Consolas"/>
+          <w:color w:val="0000C0"/>
+          <w:sz w:val="28"/>
+          <w:szCs w:val="28"/>
+        </w:rPr>
+        <w:t>password</w:t>
+      </w:r>
+      <w:proofErr w:type="spellEnd"/>
+      <w:r>
+        <w:rPr>
+          <w:rFonts w:ascii="Consolas" w:hAnsi="Consolas" w:cs="Consolas"/>
+          <w:color w:val="000000"/>
+          <w:sz w:val="28"/>
+          <w:szCs w:val="28"/>
+        </w:rPr>
+        <w:t xml:space="preserve"> = </w:t>
+      </w:r>
+      <w:r>
+        <w:rPr>
+          <w:rFonts w:ascii="Consolas" w:hAnsi="Consolas" w:cs="Consolas"/>
+          <w:color w:val="6A3E3E"/>
+          <w:sz w:val="28"/>
+          <w:szCs w:val="28"/>
+        </w:rPr>
+        <w:t>password</w:t>
+      </w:r>
+      <w:r>
+        <w:rPr>
+          <w:rFonts w:ascii="Consolas" w:hAnsi="Consolas" w:cs="Consolas"/>
+          <w:color w:val="000000"/>
+          <w:sz w:val="28"/>
+          <w:szCs w:val="28"/>
+        </w:rPr>
+        <w:t>;</w:t>
+      </w:r>
+    </w:p>
+    <w:p>
+      <w:pPr>
+        <w:autoSpaceDE w:val="0"/>
+        <w:autoSpaceDN w:val="0"/>
+        <w:adjustRightInd w:val="0"/>
+        <w:spacing w:after="0" w:line="240" w:lineRule="auto"/>
+        <w:rPr>
+          <w:rFonts w:ascii="Consolas" w:hAnsi="Consolas" w:cs="Consolas"/>
+          <w:sz w:val="28"/>
+          <w:szCs w:val="28"/>
+        </w:rPr>
+      </w:pPr>
+      <w:r>
+        <w:rPr>
+          <w:rFonts w:ascii="Consolas" w:hAnsi="Consolas" w:cs="Consolas"/>
+          <w:color w:val="000000"/>
+          <w:sz w:val="28"/>
+          <w:szCs w:val="28"/>
+        </w:rPr>
+        <w:tab/>
+        <w:t>}</w:t>
+      </w:r>
+    </w:p>
+    <w:p>
+      <w:pPr>
+        <w:autoSpaceDE w:val="0"/>
+        <w:autoSpaceDN w:val="0"/>
+        <w:adjustRightInd w:val="0"/>
+        <w:spacing w:after="0" w:line="240" w:lineRule="auto"/>
+        <w:rPr>
+          <w:rFonts w:ascii="Consolas" w:hAnsi="Consolas" w:cs="Consolas"/>
+          <w:sz w:val="28"/>
+          <w:szCs w:val="28"/>
+        </w:rPr>
+      </w:pPr>
+      <w:r>
+        <w:rPr>
+          <w:rFonts w:ascii="Consolas" w:hAnsi="Consolas" w:cs="Consolas"/>
+          <w:color w:val="000000"/>
+          <w:sz w:val="28"/>
+          <w:szCs w:val="28"/>
+        </w:rPr>
+        <w:tab/>
+      </w:r>
+      <w:r>
+        <w:rPr>
+          <w:rFonts w:ascii="Consolas" w:hAnsi="Consolas" w:cs="Consolas"/>
+          <w:b/>
+          <w:bCs/>
+          <w:color w:val="7F0055"/>
+          <w:sz w:val="28"/>
+          <w:szCs w:val="28"/>
+        </w:rPr>
+        <w:t>public</w:t>
+      </w:r>
+      <w:r>
+        <w:rPr>
+          <w:rFonts w:ascii="Consolas" w:hAnsi="Consolas" w:cs="Consolas"/>
+          <w:color w:val="000000"/>
+          <w:sz w:val="28"/>
+          <w:szCs w:val="28"/>
+        </w:rPr>
+        <w:t xml:space="preserve"> String </w:t>
+      </w:r>
+      <w:proofErr w:type="spellStart"/>
+      <w:r>
+        <w:rPr>
+          <w:rFonts w:ascii="Consolas" w:hAnsi="Consolas" w:cs="Consolas"/>
+          <w:color w:val="000000"/>
+          <w:sz w:val="28"/>
+          <w:szCs w:val="28"/>
+        </w:rPr>
+        <w:t>getName</w:t>
+      </w:r>
+      <w:proofErr w:type="spellEnd"/>
+      <w:r>
+        <w:rPr>
+          <w:rFonts w:ascii="Consolas" w:hAnsi="Consolas" w:cs="Consolas"/>
+          <w:color w:val="000000"/>
+          <w:sz w:val="28"/>
+          <w:szCs w:val="28"/>
+        </w:rPr>
+        <w:t>() {</w:t>
+      </w:r>
+    </w:p>
+    <w:p>
+      <w:pPr>
+        <w:autoSpaceDE w:val="0"/>
+        <w:autoSpaceDN w:val="0"/>
+        <w:adjustRightInd w:val="0"/>
+        <w:spacing w:after="0" w:line="240" w:lineRule="auto"/>
+        <w:rPr>
+          <w:rFonts w:ascii="Consolas" w:hAnsi="Consolas" w:cs="Consolas"/>
+          <w:sz w:val="28"/>
+          <w:szCs w:val="28"/>
+        </w:rPr>
+      </w:pPr>
+      <w:r>
+        <w:rPr>
+          <w:rFonts w:ascii="Consolas" w:hAnsi="Consolas" w:cs="Consolas"/>
+          <w:color w:val="000000"/>
+          <w:sz w:val="28"/>
+          <w:szCs w:val="28"/>
+        </w:rPr>
+        <w:tab/>
+      </w:r>
+      <w:r>
+        <w:rPr>
+          <w:rFonts w:ascii="Consolas" w:hAnsi="Consolas" w:cs="Consolas"/>
+          <w:color w:val="000000"/>
+          <w:sz w:val="28"/>
+          <w:szCs w:val="28"/>
+        </w:rPr>
+        <w:tab/>
+      </w:r>
+      <w:r>
+        <w:rPr>
+          <w:rFonts w:ascii="Consolas" w:hAnsi="Consolas" w:cs="Consolas"/>
+          <w:b/>
+          <w:bCs/>
+          <w:color w:val="7F0055"/>
+          <w:sz w:val="28"/>
+          <w:szCs w:val="28"/>
+        </w:rPr>
+        <w:t>return</w:t>
+      </w:r>
+      <w:r>
+        <w:rPr>
+          <w:rFonts w:ascii="Consolas" w:hAnsi="Consolas" w:cs="Consolas"/>
+          <w:color w:val="000000"/>
+          <w:sz w:val="28"/>
+          <w:szCs w:val="28"/>
+        </w:rPr>
+        <w:t xml:space="preserve"> </w:t>
+      </w:r>
+      <w:r>
+        <w:rPr>
+          <w:rFonts w:ascii="Consolas" w:hAnsi="Consolas" w:cs="Consolas"/>
+          <w:color w:val="0000C0"/>
+          <w:sz w:val="28"/>
+          <w:szCs w:val="28"/>
+        </w:rPr>
+        <w:t>name</w:t>
+      </w:r>
+      <w:r>
+        <w:rPr>
+          <w:rFonts w:ascii="Consolas" w:hAnsi="Consolas" w:cs="Consolas"/>
+          <w:color w:val="000000"/>
+          <w:sz w:val="28"/>
+          <w:szCs w:val="28"/>
+        </w:rPr>
+        <w:t>;</w:t>
+      </w:r>
+    </w:p>
+    <w:p>
+      <w:pPr>
+        <w:autoSpaceDE w:val="0"/>
+        <w:autoSpaceDN w:val="0"/>
+        <w:adjustRightInd w:val="0"/>
+        <w:spacing w:after="0" w:line="240" w:lineRule="auto"/>
+        <w:rPr>
+          <w:rFonts w:ascii="Consolas" w:hAnsi="Consolas" w:cs="Consolas"/>
+          <w:sz w:val="28"/>
+          <w:szCs w:val="28"/>
+        </w:rPr>
+      </w:pPr>
+      <w:r>
+        <w:rPr>
+          <w:rFonts w:ascii="Consolas" w:hAnsi="Consolas" w:cs="Consolas"/>
+          <w:color w:val="000000"/>
+          <w:sz w:val="28"/>
+          <w:szCs w:val="28"/>
+        </w:rPr>
+        <w:tab/>
+        <w:t>}</w:t>
+      </w:r>
+    </w:p>
+    <w:p>
+      <w:pPr>
+        <w:autoSpaceDE w:val="0"/>
+        <w:autoSpaceDN w:val="0"/>
+        <w:adjustRightInd w:val="0"/>
+        <w:spacing w:after="0" w:line="240" w:lineRule="auto"/>
+        <w:rPr>
+          <w:rFonts w:ascii="Consolas" w:hAnsi="Consolas" w:cs="Consolas"/>
+          <w:sz w:val="28"/>
+          <w:szCs w:val="28"/>
+        </w:rPr>
+      </w:pPr>
+      <w:r>
+        <w:rPr>
+          <w:rFonts w:ascii="Consolas" w:hAnsi="Consolas" w:cs="Consolas"/>
+          <w:color w:val="000000"/>
+          <w:sz w:val="28"/>
+          <w:szCs w:val="28"/>
+        </w:rPr>
+        <w:tab/>
+      </w:r>
+      <w:r>
+        <w:rPr>
+          <w:rFonts w:ascii="Consolas" w:hAnsi="Consolas" w:cs="Consolas"/>
+          <w:b/>
+          <w:bCs/>
+          <w:color w:val="7F0055"/>
+          <w:sz w:val="28"/>
+          <w:szCs w:val="28"/>
+        </w:rPr>
+        <w:t>public</w:t>
+      </w:r>
+      <w:r>
+        <w:rPr>
+          <w:rFonts w:ascii="Consolas" w:hAnsi="Consolas" w:cs="Consolas"/>
+          <w:color w:val="000000"/>
+          <w:sz w:val="28"/>
+          <w:szCs w:val="28"/>
+        </w:rPr>
+        <w:t xml:space="preserve"> </w:t>
+      </w:r>
+      <w:r>
+        <w:rPr>
+          <w:rFonts w:ascii="Consolas" w:hAnsi="Consolas" w:cs="Consolas"/>
+          <w:b/>
+          <w:bCs/>
+          <w:color w:val="7F0055"/>
+          <w:sz w:val="28"/>
+          <w:szCs w:val="28"/>
+        </w:rPr>
+        <w:t>void</w:t>
+      </w:r>
+      <w:r>
+        <w:rPr>
+          <w:rFonts w:ascii="Consolas" w:hAnsi="Consolas" w:cs="Consolas"/>
+          <w:color w:val="000000"/>
+          <w:sz w:val="28"/>
+          <w:szCs w:val="28"/>
+        </w:rPr>
+        <w:t xml:space="preserve"> </w:t>
+      </w:r>
+      <w:proofErr w:type="spellStart"/>
+      <w:r>
+        <w:rPr>
+          <w:rFonts w:ascii="Consolas" w:hAnsi="Consolas" w:cs="Consolas"/>
+          <w:color w:val="000000"/>
+          <w:sz w:val="28"/>
+          <w:szCs w:val="28"/>
+        </w:rPr>
+        <w:t>setName</w:t>
+      </w:r>
+      <w:proofErr w:type="spellEnd"/>
+      <w:r>
+        <w:rPr>
+          <w:rFonts w:ascii="Consolas" w:hAnsi="Consolas" w:cs="Consolas"/>
+          <w:color w:val="000000"/>
+          <w:sz w:val="28"/>
+          <w:szCs w:val="28"/>
+        </w:rPr>
+        <w:t xml:space="preserve">(String </w:t>
+      </w:r>
+      <w:r>
+        <w:rPr>
+          <w:rFonts w:ascii="Consolas" w:hAnsi="Consolas" w:cs="Consolas"/>
+          <w:color w:val="6A3E3E"/>
+          <w:sz w:val="28"/>
+          <w:szCs w:val="28"/>
+        </w:rPr>
+        <w:t>name</w:t>
+      </w:r>
+      <w:r>
+        <w:rPr>
+          <w:rFonts w:ascii="Consolas" w:hAnsi="Consolas" w:cs="Consolas"/>
+          <w:color w:val="000000"/>
+          <w:sz w:val="28"/>
+          <w:szCs w:val="28"/>
+        </w:rPr>
+        <w:t>) {</w:t>
+      </w:r>
+    </w:p>
+    <w:p>
+      <w:pPr>
+        <w:autoSpaceDE w:val="0"/>
+        <w:autoSpaceDN w:val="0"/>
+        <w:adjustRightInd w:val="0"/>
+        <w:spacing w:after="0" w:line="240" w:lineRule="auto"/>
+        <w:rPr>
+          <w:rFonts w:ascii="Consolas" w:hAnsi="Consolas" w:cs="Consolas"/>
+          <w:sz w:val="28"/>
+          <w:szCs w:val="28"/>
+        </w:rPr>
+      </w:pPr>
+      <w:r>
+        <w:rPr>
+          <w:rFonts w:ascii="Consolas" w:hAnsi="Consolas" w:cs="Consolas"/>
+          <w:color w:val="000000"/>
+          <w:sz w:val="28"/>
+          <w:szCs w:val="28"/>
+        </w:rPr>
+        <w:lastRenderedPageBreak/>
+        <w:tab/>
+      </w:r>
+      <w:r>
+        <w:rPr>
+          <w:rFonts w:ascii="Consolas" w:hAnsi="Consolas" w:cs="Consolas"/>
+          <w:color w:val="000000"/>
+          <w:sz w:val="28"/>
+          <w:szCs w:val="28"/>
+        </w:rPr>
+        <w:tab/>
+      </w:r>
+      <w:r>
+        <w:rPr>
+          <w:rFonts w:ascii="Consolas" w:hAnsi="Consolas" w:cs="Consolas"/>
+          <w:b/>
+          <w:bCs/>
+          <w:color w:val="7F0055"/>
+          <w:sz w:val="28"/>
+          <w:szCs w:val="28"/>
+        </w:rPr>
+        <w:t>this</w:t>
+      </w:r>
+      <w:r>
+        <w:rPr>
+          <w:rFonts w:ascii="Consolas" w:hAnsi="Consolas" w:cs="Consolas"/>
+          <w:color w:val="000000"/>
+          <w:sz w:val="28"/>
+          <w:szCs w:val="28"/>
+        </w:rPr>
+        <w:t>.</w:t>
+      </w:r>
+      <w:r>
+        <w:rPr>
+          <w:rFonts w:ascii="Consolas" w:hAnsi="Consolas" w:cs="Consolas"/>
+          <w:color w:val="0000C0"/>
+          <w:sz w:val="28"/>
+          <w:szCs w:val="28"/>
+        </w:rPr>
+        <w:t>name</w:t>
+      </w:r>
+      <w:r>
+        <w:rPr>
+          <w:rFonts w:ascii="Consolas" w:hAnsi="Consolas" w:cs="Consolas"/>
+          <w:color w:val="000000"/>
+          <w:sz w:val="28"/>
+          <w:szCs w:val="28"/>
+        </w:rPr>
+        <w:t xml:space="preserve"> = </w:t>
+      </w:r>
+      <w:r>
+        <w:rPr>
+          <w:rFonts w:ascii="Consolas" w:hAnsi="Consolas" w:cs="Consolas"/>
+          <w:color w:val="6A3E3E"/>
+          <w:sz w:val="28"/>
+          <w:szCs w:val="28"/>
+        </w:rPr>
+        <w:t>name</w:t>
+      </w:r>
+      <w:r>
+        <w:rPr>
+          <w:rFonts w:ascii="Consolas" w:hAnsi="Consolas" w:cs="Consolas"/>
+          <w:color w:val="000000"/>
+          <w:sz w:val="28"/>
+          <w:szCs w:val="28"/>
+        </w:rPr>
+        <w:t>;</w:t>
+      </w:r>
+    </w:p>
+    <w:p>
+      <w:pPr>
+        <w:autoSpaceDE w:val="0"/>
+        <w:autoSpaceDN w:val="0"/>
+        <w:adjustRightInd w:val="0"/>
+        <w:spacing w:after="0" w:line="240" w:lineRule="auto"/>
+        <w:rPr>
+          <w:rFonts w:ascii="Consolas" w:hAnsi="Consolas" w:cs="Consolas"/>
+          <w:sz w:val="28"/>
+          <w:szCs w:val="28"/>
+        </w:rPr>
+      </w:pPr>
+      <w:r>
+        <w:rPr>
+          <w:rFonts w:ascii="Consolas" w:hAnsi="Consolas" w:cs="Consolas"/>
+          <w:color w:val="000000"/>
+          <w:sz w:val="28"/>
+          <w:szCs w:val="28"/>
+        </w:rPr>
+        <w:tab/>
+        <w:t>}</w:t>
+      </w:r>
+    </w:p>
+    <w:p>
+      <w:pPr>
+        <w:autoSpaceDE w:val="0"/>
+        <w:autoSpaceDN w:val="0"/>
+        <w:adjustRightInd w:val="0"/>
+        <w:spacing w:after="0" w:line="240" w:lineRule="auto"/>
+        <w:rPr>
+          <w:rFonts w:ascii="Consolas" w:hAnsi="Consolas" w:cs="Consolas"/>
+          <w:sz w:val="28"/>
+          <w:szCs w:val="28"/>
+        </w:rPr>
+      </w:pPr>
+      <w:r>
+        <w:rPr>
+          <w:rFonts w:ascii="Consolas" w:hAnsi="Consolas" w:cs="Consolas"/>
+          <w:color w:val="000000"/>
+          <w:sz w:val="28"/>
+          <w:szCs w:val="28"/>
+        </w:rPr>
+        <w:tab/>
+      </w:r>
+    </w:p>
+    <w:p>
+      <w:pPr>
+        <w:autoSpaceDE w:val="0"/>
+        <w:autoSpaceDN w:val="0"/>
+        <w:adjustRightInd w:val="0"/>
+        <w:spacing w:after="0" w:line="240" w:lineRule="auto"/>
+        <w:rPr>
+          <w:rFonts w:ascii="Consolas" w:hAnsi="Consolas" w:cs="Consolas"/>
+          <w:sz w:val="28"/>
+          <w:szCs w:val="28"/>
+        </w:rPr>
+      </w:pPr>
+      <w:r>
+        <w:rPr>
+          <w:rFonts w:ascii="Consolas" w:hAnsi="Consolas" w:cs="Consolas"/>
+          <w:color w:val="000000"/>
+          <w:sz w:val="28"/>
+          <w:szCs w:val="28"/>
+        </w:rPr>
+        <w:tab/>
+      </w:r>
+    </w:p>
+    <w:p>
+      <w:pPr>
+        <w:autoSpaceDE w:val="0"/>
+        <w:autoSpaceDN w:val="0"/>
+        <w:adjustRightInd w:val="0"/>
+        <w:spacing w:after="0" w:line="240" w:lineRule="auto"/>
+        <w:rPr>
+          <w:rFonts w:ascii="Consolas" w:hAnsi="Consolas" w:cs="Consolas"/>
+          <w:sz w:val="28"/>
+          <w:szCs w:val="28"/>
+        </w:rPr>
+      </w:pPr>
+      <w:r>
+        <w:rPr>
+          <w:rFonts w:ascii="Consolas" w:hAnsi="Consolas" w:cs="Consolas"/>
+          <w:color w:val="000000"/>
+          <w:sz w:val="28"/>
+          <w:szCs w:val="28"/>
+        </w:rPr>
+        <w:t>}</w:t>
+      </w:r>
+    </w:p>
     <w:p>
       <w:bookmarkStart w:id="0" w:name="_GoBack"/>
       <w:bookmarkEnd w:id="0"/>

</xml_diff>